<commit_message>
Agregada seccion de implementacion
</commit_message>
<xml_diff>
--- a/investigacionNoSQL.docx
+++ b/investigacionNoSQL.docx
@@ -253,7 +253,6 @@
                                     <w:szCs w:val="48"/>
                                   </w:rPr>
                                 </w:pPr>
-                                <w:proofErr w:type="spellStart"/>
                                 <w:r>
                                   <w:rPr>
                                     <w:rFonts w:asciiTheme="majorHAnsi" w:hAnsiTheme="majorHAnsi"/>
@@ -261,17 +260,7 @@
                                     <w:sz w:val="48"/>
                                     <w:szCs w:val="48"/>
                                   </w:rPr>
-                                  <w:t>Antony</w:t>
-                                </w:r>
-                                <w:proofErr w:type="spellEnd"/>
-                                <w:r>
-                                  <w:rPr>
-                                    <w:rFonts w:asciiTheme="majorHAnsi" w:hAnsiTheme="majorHAnsi"/>
-                                    <w:color w:val="FFFFFF" w:themeColor="background1"/>
-                                    <w:sz w:val="48"/>
-                                    <w:szCs w:val="48"/>
-                                  </w:rPr>
-                                  <w:t xml:space="preserve"> Romero Bonilla</w:t>
+                                  <w:t>Antony Romero Bonilla</w:t>
                                 </w:r>
                               </w:p>
                               <w:p>
@@ -290,27 +279,7 @@
                                     <w:sz w:val="48"/>
                                     <w:szCs w:val="48"/>
                                   </w:rPr>
-                                  <w:t xml:space="preserve">Diego </w:t>
-                                </w:r>
-                                <w:proofErr w:type="spellStart"/>
-                                <w:r>
-                                  <w:rPr>
-                                    <w:rFonts w:asciiTheme="majorHAnsi" w:hAnsiTheme="majorHAnsi"/>
-                                    <w:color w:val="FFFFFF" w:themeColor="background1"/>
-                                    <w:sz w:val="48"/>
-                                    <w:szCs w:val="48"/>
-                                  </w:rPr>
-                                  <w:t>Artavia</w:t>
-                                </w:r>
-                                <w:proofErr w:type="spellEnd"/>
-                                <w:r>
-                                  <w:rPr>
-                                    <w:rFonts w:asciiTheme="majorHAnsi" w:hAnsiTheme="majorHAnsi"/>
-                                    <w:color w:val="FFFFFF" w:themeColor="background1"/>
-                                    <w:sz w:val="48"/>
-                                    <w:szCs w:val="48"/>
-                                  </w:rPr>
-                                  <w:t xml:space="preserve"> Chacón</w:t>
+                                  <w:t>Diego Artavia Chacón</w:t>
                                 </w:r>
                               </w:p>
                               <w:p>
@@ -340,7 +309,6 @@
                                     <w:szCs w:val="48"/>
                                   </w:rPr>
                                 </w:pPr>
-                                <w:proofErr w:type="spellStart"/>
                                 <w:r>
                                   <w:rPr>
                                     <w:rFonts w:asciiTheme="majorHAnsi" w:hAnsiTheme="majorHAnsi"/>
@@ -348,17 +316,7 @@
                                     <w:sz w:val="48"/>
                                     <w:szCs w:val="48"/>
                                   </w:rPr>
-                                  <w:t>Lanford</w:t>
-                                </w:r>
-                                <w:proofErr w:type="spellEnd"/>
-                                <w:r>
-                                  <w:rPr>
-                                    <w:rFonts w:asciiTheme="majorHAnsi" w:hAnsiTheme="majorHAnsi"/>
-                                    <w:color w:val="FFFFFF" w:themeColor="background1"/>
-                                    <w:sz w:val="48"/>
-                                    <w:szCs w:val="48"/>
-                                  </w:rPr>
-                                  <w:t xml:space="preserve"> Gabriel Murillo</w:t>
+                                  <w:t>Lanford Gabriel Murillo</w:t>
                                 </w:r>
                               </w:p>
                             </w:txbxContent>
@@ -396,7 +354,6 @@
                               <w:szCs w:val="48"/>
                             </w:rPr>
                           </w:pPr>
-                          <w:proofErr w:type="spellStart"/>
                           <w:r>
                             <w:rPr>
                               <w:rFonts w:asciiTheme="majorHAnsi" w:hAnsiTheme="majorHAnsi"/>
@@ -404,17 +361,7 @@
                               <w:sz w:val="48"/>
                               <w:szCs w:val="48"/>
                             </w:rPr>
-                            <w:t>Antony</w:t>
-                          </w:r>
-                          <w:proofErr w:type="spellEnd"/>
-                          <w:r>
-                            <w:rPr>
-                              <w:rFonts w:asciiTheme="majorHAnsi" w:hAnsiTheme="majorHAnsi"/>
-                              <w:color w:val="FFFFFF" w:themeColor="background1"/>
-                              <w:sz w:val="48"/>
-                              <w:szCs w:val="48"/>
-                            </w:rPr>
-                            <w:t xml:space="preserve"> Romero Bonilla</w:t>
+                            <w:t>Antony Romero Bonilla</w:t>
                           </w:r>
                         </w:p>
                         <w:p>
@@ -433,27 +380,7 @@
                               <w:sz w:val="48"/>
                               <w:szCs w:val="48"/>
                             </w:rPr>
-                            <w:t xml:space="preserve">Diego </w:t>
-                          </w:r>
-                          <w:proofErr w:type="spellStart"/>
-                          <w:r>
-                            <w:rPr>
-                              <w:rFonts w:asciiTheme="majorHAnsi" w:hAnsiTheme="majorHAnsi"/>
-                              <w:color w:val="FFFFFF" w:themeColor="background1"/>
-                              <w:sz w:val="48"/>
-                              <w:szCs w:val="48"/>
-                            </w:rPr>
-                            <w:t>Artavia</w:t>
-                          </w:r>
-                          <w:proofErr w:type="spellEnd"/>
-                          <w:r>
-                            <w:rPr>
-                              <w:rFonts w:asciiTheme="majorHAnsi" w:hAnsiTheme="majorHAnsi"/>
-                              <w:color w:val="FFFFFF" w:themeColor="background1"/>
-                              <w:sz w:val="48"/>
-                              <w:szCs w:val="48"/>
-                            </w:rPr>
-                            <w:t xml:space="preserve"> Chacón</w:t>
+                            <w:t>Diego Artavia Chacón</w:t>
                           </w:r>
                         </w:p>
                         <w:p>
@@ -483,7 +410,6 @@
                               <w:szCs w:val="48"/>
                             </w:rPr>
                           </w:pPr>
-                          <w:proofErr w:type="spellStart"/>
                           <w:r>
                             <w:rPr>
                               <w:rFonts w:asciiTheme="majorHAnsi" w:hAnsiTheme="majorHAnsi"/>
@@ -491,17 +417,7 @@
                               <w:sz w:val="48"/>
                               <w:szCs w:val="48"/>
                             </w:rPr>
-                            <w:t>Lanford</w:t>
-                          </w:r>
-                          <w:proofErr w:type="spellEnd"/>
-                          <w:r>
-                            <w:rPr>
-                              <w:rFonts w:asciiTheme="majorHAnsi" w:hAnsiTheme="majorHAnsi"/>
-                              <w:color w:val="FFFFFF" w:themeColor="background1"/>
-                              <w:sz w:val="48"/>
-                              <w:szCs w:val="48"/>
-                            </w:rPr>
-                            <w:t xml:space="preserve"> Gabriel Murillo</w:t>
+                            <w:t>Lanford Gabriel Murillo</w:t>
                           </w:r>
                         </w:p>
                       </w:txbxContent>
@@ -2053,16 +1969,7 @@
           <w:szCs w:val="24"/>
           <w:lang w:val="es-ES"/>
         </w:rPr>
-        <w:t>Resuelven el problema de los altos volúmenes de información y la inmensa cantidad de co</w:t>
-      </w:r>
-      <w:r>
-        <w:rPr>
-          <w:color w:val="FFFFFF" w:themeColor="background1"/>
-          <w:sz w:val="24"/>
-          <w:szCs w:val="24"/>
-          <w:lang w:val="es-ES"/>
-        </w:rPr>
-        <w:t>nsultas y transacciones diarias</w:t>
+        <w:t>Resuelven el problema de los altos volúmenes de información y la inmensa cantidad de consultas y transacciones diarias</w:t>
       </w:r>
     </w:p>
     <w:p>
@@ -2087,16 +1994,7 @@
           <w:szCs w:val="24"/>
           <w:lang w:val="es-ES"/>
         </w:rPr>
-        <w:t>La principal diferencia que tienen con una base de datos relacional es en la manera en la que se gu</w:t>
-      </w:r>
-      <w:r>
-        <w:rPr>
-          <w:color w:val="FFFFFF" w:themeColor="background1"/>
-          <w:sz w:val="24"/>
-          <w:szCs w:val="24"/>
-          <w:lang w:val="es-ES"/>
-        </w:rPr>
-        <w:t>ardan los datos:</w:t>
+        <w:t>La principal diferencia que tienen con una base de datos relacional es en la manera en la que se guardan los datos:</w:t>
       </w:r>
     </w:p>
     <w:p>
@@ -2146,16 +2044,7 @@
           <w:szCs w:val="24"/>
           <w:lang w:val="es-ES"/>
         </w:rPr>
-        <w:t>NoSQL por lo tanto, es libre de sch</w:t>
-      </w:r>
-      <w:r>
-        <w:rPr>
-          <w:color w:val="FFFFFF" w:themeColor="background1"/>
-          <w:sz w:val="24"/>
-          <w:szCs w:val="24"/>
-          <w:lang w:val="es-ES"/>
-        </w:rPr>
-        <w:t>emas, tu no diseñas tus tablas.</w:t>
+        <w:t>NoSQL por lo tanto, es libre de schemas, tu no diseñas tus tablas.</w:t>
       </w:r>
     </w:p>
     <w:p>
@@ -2180,16 +2069,7 @@
           <w:szCs w:val="24"/>
           <w:lang w:val="es-ES"/>
         </w:rPr>
-        <w:t>Pero si tus datos son relacionales</w:t>
-      </w:r>
-      <w:r>
-        <w:rPr>
-          <w:color w:val="FFFFFF" w:themeColor="background1"/>
-          <w:sz w:val="24"/>
-          <w:szCs w:val="24"/>
-          <w:lang w:val="es-ES"/>
-        </w:rPr>
-        <w:t xml:space="preserve"> es mejor seguir con una RDBMS.</w:t>
+        <w:t>Pero si tus datos son relacionales es mejor seguir con una RDBMS.</w:t>
       </w:r>
     </w:p>
     <w:p>
@@ -2214,16 +2094,7 @@
           <w:szCs w:val="24"/>
           <w:lang w:val="es-ES"/>
         </w:rPr>
-        <w:t>Características principa</w:t>
-      </w:r>
-      <w:r>
-        <w:rPr>
-          <w:color w:val="FFFFFF" w:themeColor="background1"/>
-          <w:sz w:val="24"/>
-          <w:szCs w:val="24"/>
-          <w:lang w:val="es-ES"/>
-        </w:rPr>
-        <w:t>les de una base de datos NoSQL.</w:t>
+        <w:t>Características principales de una base de datos NoSQL.</w:t>
       </w:r>
     </w:p>
     <w:p>
@@ -2734,7 +2605,7 @@
           <w:szCs w:val="24"/>
           <w:lang w:val="es-ES"/>
         </w:rPr>
-        <w:t xml:space="preserve">El creador del término fué Carlos </w:t>
+        <w:t xml:space="preserve">El creador del término </w:t>
       </w:r>
       <w:proofErr w:type="spellStart"/>
       <w:r>
@@ -2744,6 +2615,26 @@
           <w:szCs w:val="24"/>
           <w:lang w:val="es-ES"/>
         </w:rPr>
+        <w:t>fué</w:t>
+      </w:r>
+      <w:proofErr w:type="spellEnd"/>
+      <w:r>
+        <w:rPr>
+          <w:color w:val="FFFFFF" w:themeColor="background1"/>
+          <w:sz w:val="24"/>
+          <w:szCs w:val="24"/>
+          <w:lang w:val="es-ES"/>
+        </w:rPr>
+        <w:t xml:space="preserve"> Carlos </w:t>
+      </w:r>
+      <w:proofErr w:type="spellStart"/>
+      <w:r>
+        <w:rPr>
+          <w:color w:val="FFFFFF" w:themeColor="background1"/>
+          <w:sz w:val="24"/>
+          <w:szCs w:val="24"/>
+          <w:lang w:val="es-ES"/>
+        </w:rPr>
         <w:t>Strozzi</w:t>
       </w:r>
       <w:proofErr w:type="spellEnd"/>
@@ -2783,43 +2674,7 @@
           <w:szCs w:val="24"/>
           <w:lang w:val="es-ES"/>
         </w:rPr>
-        <w:t xml:space="preserve">No nacieron en 2009 sino que se remontan  a la época de las bases de datos de red y </w:t>
-      </w:r>
-      <w:r>
-        <w:rPr>
-          <w:color w:val="FFFFFF" w:themeColor="background1"/>
-          <w:sz w:val="24"/>
-          <w:szCs w:val="24"/>
-          <w:lang w:val="es-ES"/>
-        </w:rPr>
-        <w:t>jerárquicas,</w:t>
-      </w:r>
-      <w:r>
-        <w:rPr>
-          <w:color w:val="FFFFFF" w:themeColor="background1"/>
-          <w:sz w:val="24"/>
-          <w:szCs w:val="24"/>
-          <w:lang w:val="es-ES"/>
-        </w:rPr>
-        <w:t xml:space="preserve"> una  serie de productos que no eran relacionales y que  en la época en que surgieron no se </w:t>
-      </w:r>
-      <w:r>
-        <w:rPr>
-          <w:color w:val="FFFFFF" w:themeColor="background1"/>
-          <w:sz w:val="24"/>
-          <w:szCs w:val="24"/>
-          <w:lang w:val="es-ES"/>
-        </w:rPr>
-        <w:t>tenía</w:t>
-      </w:r>
-      <w:r>
-        <w:rPr>
-          <w:color w:val="FFFFFF" w:themeColor="background1"/>
-          <w:sz w:val="24"/>
-          <w:szCs w:val="24"/>
-          <w:lang w:val="es-ES"/>
-        </w:rPr>
-        <w:t xml:space="preserve"> internet. Desde 1965 se han venido desarrollando productos para  almacenamiento masivo, datos </w:t>
+        <w:t xml:space="preserve">No nacieron en 2009 sino que se remontan  a la época de las bases de datos de red y jerárquicas, una  serie de productos que no eran relacionales y que  en la época en que surgieron no se tenía internet. Desde 1965 se han venido desarrollando productos para  almacenamiento masivo, datos </w:t>
       </w:r>
       <w:proofErr w:type="spellStart"/>
       <w:r>
@@ -2868,7 +2723,7 @@
           <w:szCs w:val="24"/>
           <w:lang w:val="es-ES"/>
         </w:rPr>
-        <w:t xml:space="preserve">Por ejemplo Neo4j empezó en el año 2000, pero si algo contribuyó al desarrollo de los productos </w:t>
+        <w:t>Por ejemplo Neo4j empezó en el año 2000, pero si algo contribuyó al desarrollo de los productos noSQL fueron la serie de “</w:t>
       </w:r>
       <w:proofErr w:type="spellStart"/>
       <w:r>
@@ -2878,7 +2733,7 @@
           <w:szCs w:val="24"/>
           <w:lang w:val="es-ES"/>
         </w:rPr>
-        <w:t>noSQL</w:t>
+        <w:t>papers</w:t>
       </w:r>
       <w:proofErr w:type="spellEnd"/>
       <w:r>
@@ -2888,7 +2743,7 @@
           <w:szCs w:val="24"/>
           <w:lang w:val="es-ES"/>
         </w:rPr>
-        <w:t xml:space="preserve"> fueron la serie de “</w:t>
+        <w:t xml:space="preserve">” publicados por Google en 2003, 2004 y 2006 sobre cómo construir una infraestructura escalable para el procesamiento paralelo de grandes cantidades de datos, que originó </w:t>
       </w:r>
       <w:proofErr w:type="spellStart"/>
       <w:r>
@@ -2898,7 +2753,7 @@
           <w:szCs w:val="24"/>
           <w:lang w:val="es-ES"/>
         </w:rPr>
-        <w:t>papers</w:t>
+        <w:t>Hadoop</w:t>
       </w:r>
       <w:proofErr w:type="spellEnd"/>
       <w:r>
@@ -2908,7 +2763,7 @@
           <w:szCs w:val="24"/>
           <w:lang w:val="es-ES"/>
         </w:rPr>
-        <w:t xml:space="preserve">” publicados por Google en 2003, 2004 y 2006 sobre cómo construir una infraestructura escalable para el procesamiento paralelo de grandes cantidades de datos, que originó </w:t>
+        <w:t xml:space="preserve">. Más tarde en 2007 Amazon liberó su historia sobre </w:t>
       </w:r>
       <w:proofErr w:type="spellStart"/>
       <w:r>
@@ -2918,7 +2773,7 @@
           <w:szCs w:val="24"/>
           <w:lang w:val="es-ES"/>
         </w:rPr>
-        <w:t>Hadoop</w:t>
+        <w:t>Dynamo</w:t>
       </w:r>
       <w:proofErr w:type="spellEnd"/>
       <w:r>
@@ -2928,26 +2783,6 @@
           <w:szCs w:val="24"/>
           <w:lang w:val="es-ES"/>
         </w:rPr>
-        <w:t xml:space="preserve">. Más tarde en 2007 Amazon liberó su historia sobre </w:t>
-      </w:r>
-      <w:proofErr w:type="spellStart"/>
-      <w:r>
-        <w:rPr>
-          <w:color w:val="FFFFFF" w:themeColor="background1"/>
-          <w:sz w:val="24"/>
-          <w:szCs w:val="24"/>
-          <w:lang w:val="es-ES"/>
-        </w:rPr>
-        <w:t>Dynamo</w:t>
-      </w:r>
-      <w:proofErr w:type="spellEnd"/>
-      <w:r>
-        <w:rPr>
-          <w:color w:val="FFFFFF" w:themeColor="background1"/>
-          <w:sz w:val="24"/>
-          <w:szCs w:val="24"/>
-          <w:lang w:val="es-ES"/>
-        </w:rPr>
         <w:t>, el almacenamiento llav</w:t>
       </w:r>
       <w:r>
@@ -2977,19 +2812,8 @@
           <w:szCs w:val="24"/>
           <w:lang w:val="es-ES"/>
         </w:rPr>
-        <w:t xml:space="preserve">En el 2012 la cantidad de productos </w:t>
-      </w:r>
-      <w:proofErr w:type="spellStart"/>
-      <w:r>
-        <w:rPr>
-          <w:color w:val="FFFFFF" w:themeColor="background1"/>
-          <w:sz w:val="24"/>
-          <w:szCs w:val="24"/>
-          <w:lang w:val="es-ES"/>
-        </w:rPr>
-        <w:t>noSQL</w:t>
-      </w:r>
-      <w:proofErr w:type="spellEnd"/>
+        <w:t>En el 2012 la cantidad de productos noSQL</w:t>
+      </w:r>
       <w:r>
         <w:rPr>
           <w:color w:val="FFFFFF" w:themeColor="background1"/>
@@ -3071,25 +2895,7 @@
           <w:szCs w:val="24"/>
           <w:lang w:val="en-US"/>
         </w:rPr>
-        <w:t xml:space="preserve"> </w:t>
-      </w:r>
-      <w:r>
-        <w:rPr>
-          <w:color w:val="FFFFFF" w:themeColor="background1"/>
-          <w:sz w:val="24"/>
-          <w:szCs w:val="24"/>
-          <w:lang w:val="en-US"/>
-        </w:rPr>
-        <w:t>2006</w:t>
-      </w:r>
-      <w:r>
-        <w:rPr>
-          <w:color w:val="FFFFFF" w:themeColor="background1"/>
-          <w:sz w:val="24"/>
-          <w:szCs w:val="24"/>
-          <w:lang w:val="en-US"/>
-        </w:rPr>
-        <w:t>.</w:t>
+        <w:t xml:space="preserve"> 2006.</w:t>
       </w:r>
     </w:p>
     <w:p>
@@ -3132,25 +2938,7 @@
           <w:szCs w:val="24"/>
           <w:lang w:val="en-US"/>
         </w:rPr>
-        <w:t xml:space="preserve"> </w:t>
-      </w:r>
-      <w:r>
-        <w:rPr>
-          <w:color w:val="FFFFFF" w:themeColor="background1"/>
-          <w:sz w:val="24"/>
-          <w:szCs w:val="24"/>
-          <w:lang w:val="en-US"/>
-        </w:rPr>
-        <w:t>2006</w:t>
-      </w:r>
-      <w:r>
-        <w:rPr>
-          <w:color w:val="FFFFFF" w:themeColor="background1"/>
-          <w:sz w:val="24"/>
-          <w:szCs w:val="24"/>
-          <w:lang w:val="en-US"/>
-        </w:rPr>
-        <w:t>.</w:t>
+        <w:t xml:space="preserve"> 2006.</w:t>
       </w:r>
     </w:p>
     <w:p>
@@ -3238,25 +3026,7 @@
           <w:szCs w:val="24"/>
           <w:lang w:val="en-US"/>
         </w:rPr>
-        <w:t xml:space="preserve"> </w:t>
-      </w:r>
-      <w:r>
-        <w:rPr>
-          <w:color w:val="FFFFFF" w:themeColor="background1"/>
-          <w:sz w:val="24"/>
-          <w:szCs w:val="24"/>
-          <w:lang w:val="en-US"/>
-        </w:rPr>
-        <w:t>2007</w:t>
-      </w:r>
-      <w:r>
-        <w:rPr>
-          <w:color w:val="FFFFFF" w:themeColor="background1"/>
-          <w:sz w:val="24"/>
-          <w:szCs w:val="24"/>
-          <w:lang w:val="en-US"/>
-        </w:rPr>
-        <w:t>.</w:t>
+        <w:t xml:space="preserve"> 2007.</w:t>
       </w:r>
     </w:p>
     <w:p>
@@ -3301,16 +3071,7 @@
           <w:szCs w:val="24"/>
           <w:lang w:val="es-ES"/>
         </w:rPr>
-        <w:t>2008</w:t>
-      </w:r>
-      <w:r>
-        <w:rPr>
-          <w:color w:val="FFFFFF" w:themeColor="background1"/>
-          <w:sz w:val="24"/>
-          <w:szCs w:val="24"/>
-          <w:lang w:val="es-ES"/>
-        </w:rPr>
-        <w:t>.</w:t>
+        <w:t>2008.</w:t>
       </w:r>
     </w:p>
     <w:p>
@@ -3373,16 +3134,7 @@
           <w:szCs w:val="24"/>
           <w:lang w:val="es-ES"/>
         </w:rPr>
-        <w:t>2008</w:t>
-      </w:r>
-      <w:r>
-        <w:rPr>
-          <w:color w:val="FFFFFF" w:themeColor="background1"/>
-          <w:sz w:val="24"/>
-          <w:szCs w:val="24"/>
-          <w:lang w:val="es-ES"/>
-        </w:rPr>
-        <w:t>.</w:t>
+        <w:t>2008.</w:t>
       </w:r>
     </w:p>
     <w:p>
@@ -3427,25 +3179,7 @@
           <w:szCs w:val="24"/>
           <w:lang w:val="es-ES"/>
         </w:rPr>
-        <w:t xml:space="preserve"> </w:t>
-      </w:r>
-      <w:r>
-        <w:rPr>
-          <w:color w:val="FFFFFF" w:themeColor="background1"/>
-          <w:sz w:val="24"/>
-          <w:szCs w:val="24"/>
-          <w:lang w:val="es-ES"/>
-        </w:rPr>
-        <w:t>2009</w:t>
-      </w:r>
-      <w:r>
-        <w:rPr>
-          <w:color w:val="FFFFFF" w:themeColor="background1"/>
-          <w:sz w:val="24"/>
-          <w:szCs w:val="24"/>
-          <w:lang w:val="es-ES"/>
-        </w:rPr>
-        <w:t>.</w:t>
+        <w:t xml:space="preserve"> 2009.</w:t>
       </w:r>
     </w:p>
     <w:p>
@@ -3490,25 +3224,7 @@
           <w:szCs w:val="24"/>
           <w:lang w:val="es-ES"/>
         </w:rPr>
-        <w:t xml:space="preserve"> </w:t>
-      </w:r>
-      <w:r>
-        <w:rPr>
-          <w:color w:val="FFFFFF" w:themeColor="background1"/>
-          <w:sz w:val="24"/>
-          <w:szCs w:val="24"/>
-          <w:lang w:val="es-ES"/>
-        </w:rPr>
-        <w:t>2009</w:t>
-      </w:r>
-      <w:r>
-        <w:rPr>
-          <w:color w:val="FFFFFF" w:themeColor="background1"/>
-          <w:sz w:val="24"/>
-          <w:szCs w:val="24"/>
-          <w:lang w:val="es-ES"/>
-        </w:rPr>
-        <w:t>.</w:t>
+        <w:t xml:space="preserve"> 2009.</w:t>
       </w:r>
     </w:p>
     <w:p>
@@ -3553,25 +3269,7 @@
           <w:szCs w:val="24"/>
           <w:lang w:val="es-ES"/>
         </w:rPr>
-        <w:t xml:space="preserve"> </w:t>
-      </w:r>
-      <w:r>
-        <w:rPr>
-          <w:color w:val="FFFFFF" w:themeColor="background1"/>
-          <w:sz w:val="24"/>
-          <w:szCs w:val="24"/>
-          <w:lang w:val="es-ES"/>
-        </w:rPr>
-        <w:t>2009</w:t>
-      </w:r>
-      <w:r>
-        <w:rPr>
-          <w:color w:val="FFFFFF" w:themeColor="background1"/>
-          <w:sz w:val="24"/>
-          <w:szCs w:val="24"/>
-          <w:lang w:val="es-ES"/>
-        </w:rPr>
-        <w:t>.</w:t>
+        <w:t xml:space="preserve"> 2009.</w:t>
       </w:r>
     </w:p>
     <w:p>
@@ -3616,25 +3314,7 @@
           <w:szCs w:val="24"/>
           <w:lang w:val="es-ES"/>
         </w:rPr>
-        <w:t xml:space="preserve"> </w:t>
-      </w:r>
-      <w:r>
-        <w:rPr>
-          <w:color w:val="FFFFFF" w:themeColor="background1"/>
-          <w:sz w:val="24"/>
-          <w:szCs w:val="24"/>
-          <w:lang w:val="es-ES"/>
-        </w:rPr>
-        <w:t>2009</w:t>
-      </w:r>
-      <w:r>
-        <w:rPr>
-          <w:color w:val="FFFFFF" w:themeColor="background1"/>
-          <w:sz w:val="24"/>
-          <w:szCs w:val="24"/>
-          <w:lang w:val="es-ES"/>
-        </w:rPr>
-        <w:t>.</w:t>
+        <w:t xml:space="preserve"> 2009.</w:t>
       </w:r>
     </w:p>
     <w:p>
@@ -3679,25 +3359,7 @@
           <w:szCs w:val="24"/>
           <w:lang w:val="es-ES"/>
         </w:rPr>
-        <w:t xml:space="preserve"> </w:t>
-      </w:r>
-      <w:r>
-        <w:rPr>
-          <w:color w:val="FFFFFF" w:themeColor="background1"/>
-          <w:sz w:val="24"/>
-          <w:szCs w:val="24"/>
-          <w:lang w:val="es-ES"/>
-        </w:rPr>
-        <w:t>2009</w:t>
-      </w:r>
-      <w:r>
-        <w:rPr>
-          <w:color w:val="FFFFFF" w:themeColor="background1"/>
-          <w:sz w:val="24"/>
-          <w:szCs w:val="24"/>
-          <w:lang w:val="es-ES"/>
-        </w:rPr>
-        <w:t>.</w:t>
+        <w:t xml:space="preserve"> 2009.</w:t>
       </w:r>
     </w:p>
     <w:p>
@@ -3886,8 +3548,6 @@
         </w:rPr>
         <w:t>decidirnos</w:t>
       </w:r>
-      <w:bookmarkStart w:id="0" w:name="_GoBack"/>
-      <w:bookmarkEnd w:id="0"/>
       <w:r>
         <w:rPr>
           <w:color w:val="FFFFFF" w:themeColor="background1"/>
@@ -4031,16 +3691,7 @@
           <w:szCs w:val="24"/>
           <w:lang w:val="es-ES"/>
         </w:rPr>
-        <w:t>Estás Base de Datos pueden distribuir la carga con diferentes host además, de poderse  ampliar sus capacidades, también se evita tener configuraciones complejas con llaves primar</w:t>
-      </w:r>
-      <w:r>
-        <w:rPr>
-          <w:color w:val="FFFFFF" w:themeColor="background1"/>
-          <w:sz w:val="24"/>
-          <w:szCs w:val="24"/>
-          <w:lang w:val="es-ES"/>
-        </w:rPr>
-        <w:t>ias al no ser estas necesarias.</w:t>
+        <w:t>Estás Base de Datos pueden distribuir la carga con diferentes host además, de poderse  ampliar sus capacidades, también se evita tener configuraciones complejas con llaves primarias al no ser estas necesarias.</w:t>
       </w:r>
     </w:p>
     <w:p>
@@ -4090,16 +3741,7 @@
           <w:szCs w:val="24"/>
           <w:lang w:val="es-ES"/>
         </w:rPr>
-        <w:t>Como carecen de un esquema ya determinado, se puede moldear a las n</w:t>
-      </w:r>
-      <w:r>
-        <w:rPr>
-          <w:color w:val="FFFFFF" w:themeColor="background1"/>
-          <w:sz w:val="24"/>
-          <w:szCs w:val="24"/>
-          <w:lang w:val="es-ES"/>
-        </w:rPr>
-        <w:t>ecesidades que vayan surgiendo.</w:t>
+        <w:t>Como carecen de un esquema ya determinado, se puede moldear a las necesidades que vayan surgiendo.</w:t>
       </w:r>
     </w:p>
     <w:p>
@@ -4169,16 +3811,7 @@
           <w:szCs w:val="24"/>
           <w:lang w:val="es-ES"/>
         </w:rPr>
-        <w:t xml:space="preserve"> Base de Datos sin que el Administrador de la Base de Datos (BDA), tenga que interactuar mucho con ellas, esto quiere decir que, a lo</w:t>
-      </w:r>
-      <w:r>
-        <w:rPr>
-          <w:color w:val="FFFFFF" w:themeColor="background1"/>
-          <w:sz w:val="24"/>
-          <w:szCs w:val="24"/>
-          <w:lang w:val="es-ES"/>
-        </w:rPr>
-        <w:t>s DBA se les reduce el trabajo.</w:t>
+        <w:t xml:space="preserve"> Base de Datos sin que el Administrador de la Base de Datos (BDA), tenga que interactuar mucho con ellas, esto quiere decir que, a los DBA se les reduce el trabajo.</w:t>
       </w:r>
     </w:p>
     <w:p>
@@ -4228,16 +3861,7 @@
           <w:szCs w:val="24"/>
           <w:lang w:val="es-ES"/>
         </w:rPr>
-        <w:t>Normalmente el código abierto es soportado por una comunidad, por lo tanto lo hace muy seguro, además de ser buena alternativa al usar un software barato o gratuito y muy efici</w:t>
-      </w:r>
-      <w:r>
-        <w:rPr>
-          <w:color w:val="FFFFFF" w:themeColor="background1"/>
-          <w:sz w:val="24"/>
-          <w:szCs w:val="24"/>
-          <w:lang w:val="es-ES"/>
-        </w:rPr>
-        <w:t>ente si a seguridad se refiere.</w:t>
+        <w:t>Normalmente el código abierto es soportado por una comunidad, por lo tanto lo hace muy seguro, además de ser buena alternativa al usar un software barato o gratuito y muy eficiente si a seguridad se refiere.</w:t>
       </w:r>
     </w:p>
     <w:p>
@@ -4262,16 +3886,7 @@
           <w:szCs w:val="24"/>
           <w:lang w:val="es-ES"/>
         </w:rPr>
-        <w:t>A</w:t>
-      </w:r>
-      <w:r>
-        <w:rPr>
-          <w:color w:val="FFFFFF" w:themeColor="background1"/>
-          <w:sz w:val="24"/>
-          <w:szCs w:val="24"/>
-          <w:lang w:val="es-ES"/>
-        </w:rPr>
-        <w:t>justable a diferentes proyectos</w:t>
+        <w:t>Ajustable a diferentes proyectos</w:t>
       </w:r>
     </w:p>
     <w:p>
@@ -4296,16 +3911,7 @@
           <w:szCs w:val="24"/>
           <w:lang w:val="es-ES"/>
         </w:rPr>
-        <w:t>Las Base de Datos con sistemas NoSQL, al conformar un grupo de diferentes clases de sistemas, pueden ser ajustados a diferentes proyectos según l</w:t>
-      </w:r>
-      <w:r>
-        <w:rPr>
-          <w:color w:val="FFFFFF" w:themeColor="background1"/>
-          <w:sz w:val="24"/>
-          <w:szCs w:val="24"/>
-          <w:lang w:val="es-ES"/>
-        </w:rPr>
-        <w:t>o amerite la necesidad de este.</w:t>
+        <w:t>Las Base de Datos con sistemas NoSQL, al conformar un grupo de diferentes clases de sistemas, pueden ser ajustados a diferentes proyectos según lo amerite la necesidad de este.</w:t>
       </w:r>
     </w:p>
     <w:p>
@@ -4355,34 +3961,7 @@
           <w:szCs w:val="24"/>
           <w:lang w:val="es-ES"/>
         </w:rPr>
-        <w:t xml:space="preserve">Los servicios que </w:t>
-      </w:r>
-      <w:r>
-        <w:rPr>
-          <w:color w:val="FFFFFF" w:themeColor="background1"/>
-          <w:sz w:val="24"/>
-          <w:szCs w:val="24"/>
-          <w:lang w:val="es-ES"/>
-        </w:rPr>
-        <w:t>están</w:t>
-      </w:r>
-      <w:r>
-        <w:rPr>
-          <w:color w:val="FFFFFF" w:themeColor="background1"/>
-          <w:sz w:val="24"/>
-          <w:szCs w:val="24"/>
-          <w:lang w:val="es-ES"/>
-        </w:rPr>
-        <w:t xml:space="preserve"> en la nube permiten que estos sistemas sean ampliables al ser estos manejados con máquinas</w:t>
-      </w:r>
-      <w:r>
-        <w:rPr>
-          <w:color w:val="FFFFFF" w:themeColor="background1"/>
-          <w:sz w:val="24"/>
-          <w:szCs w:val="24"/>
-          <w:lang w:val="es-ES"/>
-        </w:rPr>
-        <w:t xml:space="preserve"> virtuales.</w:t>
+        <w:t>Los servicios que están en la nube permiten que estos sistemas sean ampliables al ser estos manejados con máquinas virtuales.</w:t>
       </w:r>
     </w:p>
     <w:p>
@@ -4641,16 +4220,7 @@
           <w:szCs w:val="24"/>
           <w:lang w:val="es-ES"/>
         </w:rPr>
-        <w:t>Inco</w:t>
-      </w:r>
-      <w:r>
-        <w:rPr>
-          <w:color w:val="FFFFFF" w:themeColor="background1"/>
-          <w:sz w:val="24"/>
-          <w:szCs w:val="24"/>
-          <w:lang w:val="es-ES"/>
-        </w:rPr>
-        <w:t>mpatibilidad</w:t>
+        <w:t>Incompatibilidad</w:t>
       </w:r>
     </w:p>
     <w:p>
@@ -4675,16 +4245,7 @@
           <w:szCs w:val="24"/>
           <w:lang w:val="es-ES"/>
         </w:rPr>
-        <w:t>Cada Sistema tiene lo suyo y no tienen una guía definida por lo que estos sistemas solo pueden ofrecer soporte a nivel de fabricante y no de alguna a</w:t>
-      </w:r>
-      <w:r>
-        <w:rPr>
-          <w:color w:val="FFFFFF" w:themeColor="background1"/>
-          <w:sz w:val="24"/>
-          <w:szCs w:val="24"/>
-          <w:lang w:val="es-ES"/>
-        </w:rPr>
-        <w:t>dministración más allá de este.</w:t>
+        <w:t>Cada Sistema tiene lo suyo y no tienen una guía definida por lo que estos sistemas solo pueden ofrecer soporte a nivel de fabricante y no de alguna administración más allá de este.</w:t>
       </w:r>
     </w:p>
     <w:p>
@@ -4734,16 +4295,7 @@
           <w:szCs w:val="24"/>
           <w:lang w:val="es-ES"/>
         </w:rPr>
-        <w:t xml:space="preserve">Estos sistemas son muy jóvenes por lo que no llevan confianza, se requerirá más inversión y solo empresas con buen capital pueden resolver </w:t>
-      </w:r>
-      <w:r>
-        <w:rPr>
-          <w:color w:val="FFFFFF" w:themeColor="background1"/>
-          <w:sz w:val="24"/>
-          <w:szCs w:val="24"/>
-          <w:lang w:val="es-ES"/>
-        </w:rPr>
-        <w:t>los problemas que se presenten.</w:t>
+        <w:t>Estos sistemas son muy jóvenes por lo que no llevan confianza, se requerirá más inversión y solo empresas con buen capital pueden resolver los problemas que se presenten.</w:t>
       </w:r>
     </w:p>
     <w:p>
@@ -4851,14 +4403,1311 @@
     <w:p>
       <w:pPr>
         <w:rPr>
+          <w:color w:val="FFFFFF" w:themeColor="background1"/>
+          <w:sz w:val="24"/>
+          <w:szCs w:val="24"/>
+          <w:lang w:val="es-ES"/>
+        </w:rPr>
+      </w:pPr>
+      <w:r>
+        <w:rPr>
+          <w:color w:val="FFFFFF" w:themeColor="background1"/>
+          <w:sz w:val="24"/>
+          <w:szCs w:val="24"/>
+          <w:lang w:val="es-ES"/>
+        </w:rPr>
+        <w:t>Los sistemas de bases de datos NoSQL crecieron con las principales compañías de Internet, como Google, Amazon, Twitter y Facebook. Estas tenían que enfrentarse a desafíos con el tratamiento de datos que las tradicionales RDBMS no solucionaban. Con el crecimiento de la web en tiempo real existía una necesidad de proporcionar información procesada a partir de grandes volúmenes de datos que tenían unas estructuras horizontales más o menos similares. Estas compañías se dieron cuenta de que el rendimiento y sus propiedades de tiempo real eran más importantes que la coherencia, en la que las bases de datos relacionales tradicionales dedicaban una gran cantidad de tiempo de proceso</w:t>
+      </w:r>
+      <w:r>
+        <w:rPr>
+          <w:color w:val="FFFFFF" w:themeColor="background1"/>
+          <w:sz w:val="24"/>
+          <w:szCs w:val="24"/>
+          <w:lang w:val="es-ES"/>
+        </w:rPr>
+        <w:t>.</w:t>
+      </w:r>
+    </w:p>
+    <w:p>
+      <w:pPr>
+        <w:rPr>
+          <w:color w:val="FFFFFF" w:themeColor="background1"/>
+          <w:sz w:val="24"/>
+          <w:szCs w:val="24"/>
+          <w:lang w:val="es-ES"/>
+        </w:rPr>
+      </w:pPr>
+      <w:r>
+        <w:rPr>
+          <w:color w:val="FFFFFF" w:themeColor="background1"/>
+          <w:sz w:val="24"/>
+          <w:szCs w:val="24"/>
+          <w:lang w:val="es-ES"/>
+        </w:rPr>
+        <w:t xml:space="preserve">Existen distintos tipos de bases de datos no relacionales, lo cuales son considerados NoSQL. Para su implementación, debemos tener en cuenta cuáles son nuestras necesidades en cuanto al manejo de nuestra </w:t>
+      </w:r>
+      <w:r>
+        <w:rPr>
+          <w:color w:val="FFFFFF" w:themeColor="background1"/>
+          <w:sz w:val="24"/>
+          <w:szCs w:val="24"/>
+          <w:lang w:val="es-ES"/>
+        </w:rPr>
+        <w:t>información (</w:t>
+      </w:r>
+      <w:r>
+        <w:rPr>
+          <w:color w:val="FFFFFF" w:themeColor="background1"/>
+          <w:sz w:val="24"/>
+          <w:szCs w:val="24"/>
+          <w:lang w:val="es-ES"/>
+        </w:rPr>
+        <w:t>datos), además del crecimiento a futuro de nuestra base de datos.</w:t>
+      </w:r>
+    </w:p>
+    <w:p>
+      <w:pPr>
+        <w:rPr>
+          <w:color w:val="FFFFFF" w:themeColor="background1"/>
+          <w:sz w:val="24"/>
+          <w:szCs w:val="24"/>
+          <w:lang w:val="es-ES"/>
+        </w:rPr>
+      </w:pPr>
+      <w:r>
+        <w:rPr>
+          <w:color w:val="FFFFFF" w:themeColor="background1"/>
+          <w:sz w:val="24"/>
+          <w:szCs w:val="24"/>
+          <w:lang w:val="es-ES"/>
+        </w:rPr>
+        <w:t xml:space="preserve">Algunos de </w:t>
+      </w:r>
+      <w:r>
+        <w:rPr>
+          <w:color w:val="FFFFFF" w:themeColor="background1"/>
+          <w:sz w:val="24"/>
+          <w:szCs w:val="24"/>
+          <w:u w:val="single"/>
+          <w:lang w:val="es-ES"/>
+        </w:rPr>
+        <w:t>l</w:t>
+      </w:r>
+      <w:r>
+        <w:rPr>
+          <w:color w:val="FFFFFF" w:themeColor="background1"/>
+          <w:sz w:val="24"/>
+          <w:szCs w:val="24"/>
+          <w:u w:val="single"/>
+          <w:lang w:val="es-ES"/>
+        </w:rPr>
+        <w:t>os</w:t>
+      </w:r>
+      <w:r>
+        <w:rPr>
+          <w:color w:val="FFFFFF" w:themeColor="background1"/>
+          <w:sz w:val="24"/>
+          <w:szCs w:val="24"/>
+          <w:lang w:val="es-ES"/>
+        </w:rPr>
+        <w:t xml:space="preserve"> sistemas de bases de datos NoSQL más </w:t>
+      </w:r>
+      <w:r>
+        <w:rPr>
+          <w:color w:val="FFFFFF" w:themeColor="background1"/>
+          <w:sz w:val="24"/>
+          <w:szCs w:val="24"/>
+          <w:lang w:val="es-ES"/>
+        </w:rPr>
+        <w:t>utilizados</w:t>
+      </w:r>
+      <w:r>
+        <w:rPr>
+          <w:color w:val="FFFFFF" w:themeColor="background1"/>
+          <w:sz w:val="24"/>
+          <w:szCs w:val="24"/>
+          <w:lang w:val="es-ES"/>
+        </w:rPr>
+        <w:t xml:space="preserve"> son los siguientes:</w:t>
+      </w:r>
+    </w:p>
+    <w:p>
+      <w:pPr>
+        <w:pStyle w:val="Prrafodelista"/>
+        <w:numPr>
+          <w:ilvl w:val="0"/>
+          <w:numId w:val="10"/>
+        </w:numPr>
+        <w:rPr>
+          <w:color w:val="FFFFFF" w:themeColor="background1"/>
+          <w:sz w:val="24"/>
+          <w:szCs w:val="24"/>
+          <w:lang w:val="es-ES"/>
+        </w:rPr>
+      </w:pPr>
+      <w:r>
+        <w:rPr>
+          <w:color w:val="FFFFFF" w:themeColor="background1"/>
+          <w:sz w:val="24"/>
+          <w:szCs w:val="24"/>
+          <w:lang w:val="es-ES"/>
+        </w:rPr>
+        <w:t>Sistema de Bases de Datos Documentales.</w:t>
+      </w:r>
+    </w:p>
+    <w:p>
+      <w:pPr>
+        <w:pStyle w:val="Prrafodelista"/>
+        <w:numPr>
+          <w:ilvl w:val="0"/>
+          <w:numId w:val="10"/>
+        </w:numPr>
+        <w:rPr>
+          <w:color w:val="FFFFFF" w:themeColor="background1"/>
+          <w:sz w:val="24"/>
+          <w:szCs w:val="24"/>
+          <w:lang w:val="es-ES"/>
+        </w:rPr>
+      </w:pPr>
+      <w:r>
+        <w:rPr>
+          <w:color w:val="FFFFFF" w:themeColor="background1"/>
+          <w:sz w:val="24"/>
+          <w:szCs w:val="24"/>
+          <w:lang w:val="es-ES"/>
+        </w:rPr>
+        <w:t xml:space="preserve">Sistema de Bases de Datos en </w:t>
+      </w:r>
+      <w:r>
+        <w:rPr>
+          <w:color w:val="FFFFFF" w:themeColor="background1"/>
+          <w:sz w:val="24"/>
+          <w:szCs w:val="24"/>
+          <w:lang w:val="es-ES"/>
+        </w:rPr>
+        <w:t>G</w:t>
+      </w:r>
+      <w:r>
+        <w:rPr>
+          <w:color w:val="FFFFFF" w:themeColor="background1"/>
+          <w:sz w:val="24"/>
+          <w:szCs w:val="24"/>
+          <w:lang w:val="es-ES"/>
+        </w:rPr>
+        <w:t>rafo.</w:t>
+      </w:r>
+    </w:p>
+    <w:p>
+      <w:pPr>
+        <w:pStyle w:val="Prrafodelista"/>
+        <w:numPr>
+          <w:ilvl w:val="0"/>
+          <w:numId w:val="10"/>
+        </w:numPr>
+        <w:rPr>
+          <w:color w:val="FFFFFF" w:themeColor="background1"/>
+          <w:sz w:val="24"/>
+          <w:szCs w:val="24"/>
+          <w:lang w:val="es-ES"/>
+        </w:rPr>
+      </w:pPr>
+      <w:r>
+        <w:rPr>
+          <w:color w:val="FFFFFF" w:themeColor="background1"/>
+          <w:sz w:val="24"/>
+          <w:szCs w:val="24"/>
+          <w:lang w:val="es-ES"/>
+        </w:rPr>
+        <w:t xml:space="preserve">Sistema de Bases de Datos </w:t>
+      </w:r>
+      <w:r>
+        <w:rPr>
+          <w:color w:val="FFFFFF" w:themeColor="background1"/>
+          <w:sz w:val="24"/>
+          <w:szCs w:val="24"/>
+          <w:lang w:val="es-ES"/>
+        </w:rPr>
+        <w:t>Clave/Valor.</w:t>
+      </w:r>
+      <w:r>
+        <w:rPr>
           <w:b/>
           <w:color w:val="FFFFFF" w:themeColor="background1"/>
           <w:sz w:val="40"/>
           <w:szCs w:val="40"/>
           <w:lang w:val="es-ES"/>
         </w:rPr>
-      </w:pPr>
-      <w:r>
+        <w:br w:type="page"/>
+      </w:r>
+      <w:bookmarkStart w:id="0" w:name="_GoBack"/>
+      <w:bookmarkEnd w:id="0"/>
+    </w:p>
+    <w:p>
+      <w:pPr>
+        <w:spacing w:line="240" w:lineRule="auto"/>
+        <w:rPr>
+          <w:b/>
+          <w:color w:val="FFFFFF" w:themeColor="background1"/>
+          <w:sz w:val="32"/>
+          <w:szCs w:val="32"/>
+          <w:lang w:val="es-ES"/>
+        </w:rPr>
+      </w:pPr>
+      <w:r>
+        <w:rPr>
+          <w:b/>
+          <w:color w:val="FFFFFF" w:themeColor="background1"/>
+          <w:sz w:val="32"/>
+          <w:szCs w:val="32"/>
+          <w:lang w:val="es-ES"/>
+        </w:rPr>
+        <w:lastRenderedPageBreak/>
+        <w:t>Sistema</w:t>
+      </w:r>
+      <w:r>
+        <w:rPr>
+          <w:b/>
+          <w:color w:val="FFFFFF" w:themeColor="background1"/>
+          <w:sz w:val="32"/>
+          <w:szCs w:val="32"/>
+          <w:lang w:val="es-ES"/>
+        </w:rPr>
+        <w:t xml:space="preserve"> de Bases de Datos Documentales</w:t>
+      </w:r>
+    </w:p>
+    <w:p>
+      <w:pPr>
+        <w:spacing w:line="240" w:lineRule="auto"/>
+        <w:rPr>
+          <w:rFonts w:eastAsiaTheme="minorHAnsi" w:cs="Arial"/>
+          <w:color w:val="FFFFFF" w:themeColor="background1"/>
+          <w:sz w:val="24"/>
+          <w:szCs w:val="24"/>
+          <w:lang w:val="es-ES" w:eastAsia="ja-JP"/>
+        </w:rPr>
+      </w:pPr>
+      <w:r>
+        <w:rPr>
+          <w:color w:val="FFFFFF" w:themeColor="background1"/>
+          <w:sz w:val="24"/>
+          <w:szCs w:val="24"/>
+          <w:lang w:val="es-ES"/>
+        </w:rPr>
+        <w:t>Conformada por un conjunto de programas que almacenan, recuperan y gestionan datos de documentos o datos de algún</w:t>
+      </w:r>
+      <w:r>
+        <w:rPr>
+          <w:rFonts w:ascii="Arial" w:eastAsiaTheme="minorHAnsi" w:hAnsi="Arial" w:cs="Arial"/>
+          <w:color w:val="FFFFFF" w:themeColor="background1"/>
+          <w:sz w:val="24"/>
+          <w:szCs w:val="24"/>
+          <w:lang w:val="es-ES" w:eastAsia="ja-JP"/>
+        </w:rPr>
+        <w:t xml:space="preserve"> </w:t>
+      </w:r>
+      <w:r>
+        <w:rPr>
+          <w:rFonts w:eastAsiaTheme="minorHAnsi" w:cs="Arial"/>
+          <w:color w:val="FFFFFF" w:themeColor="background1"/>
+          <w:sz w:val="24"/>
+          <w:szCs w:val="24"/>
+          <w:lang w:val="es-ES" w:eastAsia="ja-JP"/>
+        </w:rPr>
+        <w:t xml:space="preserve">modo </w:t>
+      </w:r>
+      <w:r>
+        <w:rPr>
+          <w:rFonts w:eastAsiaTheme="minorHAnsi" w:cs="Arial"/>
+          <w:color w:val="FFFFFF" w:themeColor="background1"/>
+          <w:sz w:val="24"/>
+          <w:szCs w:val="24"/>
+          <w:lang w:val="es-ES" w:eastAsia="ja-JP"/>
+        </w:rPr>
+        <w:t>estructurados. Este sistema constituye una de las principales sub categorías dentro de las bases de datos NoSQL.</w:t>
+      </w:r>
+    </w:p>
+    <w:p>
+      <w:pPr>
+        <w:spacing w:line="240" w:lineRule="auto"/>
+        <w:rPr>
+          <w:rFonts w:eastAsiaTheme="minorHAnsi" w:cs="Arial"/>
+          <w:color w:val="FFFFFF" w:themeColor="background1"/>
+          <w:sz w:val="24"/>
+          <w:szCs w:val="24"/>
+          <w:lang w:val="es-ES" w:eastAsia="ja-JP"/>
+        </w:rPr>
+      </w:pPr>
+      <w:r>
+        <w:rPr>
+          <w:rFonts w:eastAsiaTheme="minorHAnsi" w:cs="Arial"/>
+          <w:color w:val="FFFFFF" w:themeColor="background1"/>
+          <w:sz w:val="24"/>
+          <w:szCs w:val="24"/>
+          <w:lang w:val="es-ES" w:eastAsia="ja-JP"/>
+        </w:rPr>
+        <w:t>Este sistema en general, se basa en una definición abstracta de lo que es un documento.</w:t>
+      </w:r>
+    </w:p>
+    <w:p>
+      <w:pPr>
+        <w:spacing w:line="240" w:lineRule="auto"/>
+        <w:rPr>
+          <w:rFonts w:cs="Arial"/>
+          <w:color w:val="FFFFFF" w:themeColor="background1"/>
+          <w:sz w:val="24"/>
+          <w:szCs w:val="24"/>
+          <w:lang w:val="es-ES" w:eastAsia="ja-JP"/>
+        </w:rPr>
+      </w:pPr>
+      <w:r>
+        <w:rPr>
+          <w:rFonts w:cs="Arial"/>
+          <w:color w:val="FFFFFF" w:themeColor="background1"/>
+          <w:sz w:val="24"/>
+          <w:szCs w:val="24"/>
+          <w:lang w:val="es-ES" w:eastAsia="ja-JP"/>
+        </w:rPr>
+        <w:t>Mientras cada implementación de base de datos orientada a documentos difiere en los detalles, en general todas ellas comparten el principio de que los documentos encapsulan y codifican datos o información siguiendo algún formato estándar. Entre las codificaciones usadas en la actualidad se encuentran XML, YAML, JSON y BSON, así como formatos binarios como PDF y documentos Microsoft Office (MS Word, Excel y demás).</w:t>
+      </w:r>
+    </w:p>
+    <w:p>
+      <w:pPr>
+        <w:rPr>
+          <w:color w:val="FFFFFF" w:themeColor="background1"/>
+          <w:sz w:val="24"/>
+          <w:szCs w:val="24"/>
+          <w:lang w:val="es-ES"/>
+        </w:rPr>
+      </w:pPr>
+      <w:r>
+        <w:rPr>
+          <w:color w:val="FFFFFF" w:themeColor="background1"/>
+          <w:sz w:val="24"/>
+          <w:szCs w:val="24"/>
+          <w:lang w:val="es-ES"/>
+        </w:rPr>
+        <w:t>Mientras cada implementación de base de datos orientada a documentos difiere en los detalles, en general todas ellas comparten el principio de que los documentos encapsulan y codifican datos o información siguiendo algún formato estándar. Entre las codificaciones usadas en la actualidad se encuentran XML, YAML, JSON y BSON, así como formatos binarios como PDF y documentos Microsoft Office (MS Word, Excel y demás).</w:t>
+      </w:r>
+    </w:p>
+    <w:p>
+      <w:pPr>
+        <w:rPr>
+          <w:color w:val="FFFFFF" w:themeColor="background1"/>
+          <w:sz w:val="24"/>
+          <w:szCs w:val="24"/>
+          <w:lang w:val="es-ES"/>
+        </w:rPr>
+      </w:pPr>
+      <w:r>
+        <w:rPr>
+          <w:color w:val="FFFFFF" w:themeColor="background1"/>
+          <w:sz w:val="24"/>
+          <w:szCs w:val="24"/>
+          <w:lang w:val="es-ES"/>
+        </w:rPr>
+        <w:t>Estos documentos contienen alguna información similar y otra diferente. Al contrario que una base de datos relacional en la que todos los registros deben tener los mismos atributos -que pueden quedar vacíos- , en un documento no quedan 'campos' vacíos. De este modo es posible añadir nueva información sin necesidad de establecer qué información queda exc</w:t>
+      </w:r>
+      <w:r>
+        <w:rPr>
+          <w:color w:val="FFFFFF" w:themeColor="background1"/>
+          <w:sz w:val="24"/>
+          <w:szCs w:val="24"/>
+          <w:lang w:val="es-ES"/>
+        </w:rPr>
+        <w:t>luida.</w:t>
+      </w:r>
+    </w:p>
+    <w:p>
+      <w:pPr>
+        <w:rPr>
+          <w:color w:val="FFFFFF" w:themeColor="background1"/>
+          <w:sz w:val="24"/>
+          <w:szCs w:val="24"/>
+          <w:lang w:val="es-ES"/>
+        </w:rPr>
+      </w:pPr>
+      <w:r>
+        <w:rPr>
+          <w:noProof/>
+          <w:lang w:val="es-ES" w:eastAsia="es-ES"/>
+        </w:rPr>
+        <w:drawing>
+          <wp:inline distT="0" distB="0" distL="0" distR="0" wp14:anchorId="462C1276" wp14:editId="0D257D80">
+            <wp:extent cx="4200525" cy="2790825"/>
+            <wp:effectExtent l="0" t="0" r="9525" b="9525"/>
+            <wp:docPr id="1" name="Imagen 1"/>
+            <wp:cNvGraphicFramePr>
+              <a:graphicFrameLocks xmlns:a="http://schemas.openxmlformats.org/drawingml/2006/main" noChangeAspect="1"/>
+            </wp:cNvGraphicFramePr>
+            <a:graphic xmlns:a="http://schemas.openxmlformats.org/drawingml/2006/main">
+              <a:graphicData uri="http://schemas.openxmlformats.org/drawingml/2006/picture">
+                <pic:pic xmlns:pic="http://schemas.openxmlformats.org/drawingml/2006/picture">
+                  <pic:nvPicPr>
+                    <pic:cNvPr id="0" name=""/>
+                    <pic:cNvPicPr/>
+                  </pic:nvPicPr>
+                  <pic:blipFill>
+                    <a:blip r:embed="rId8"/>
+                    <a:stretch>
+                      <a:fillRect/>
+                    </a:stretch>
+                  </pic:blipFill>
+                  <pic:spPr>
+                    <a:xfrm>
+                      <a:off x="0" y="0"/>
+                      <a:ext cx="4200525" cy="2790825"/>
+                    </a:xfrm>
+                    <a:prstGeom prst="rect">
+                      <a:avLst/>
+                    </a:prstGeom>
+                  </pic:spPr>
+                </pic:pic>
+              </a:graphicData>
+            </a:graphic>
+          </wp:inline>
+        </w:drawing>
+      </w:r>
+    </w:p>
+    <w:p>
+      <w:pPr>
+        <w:rPr>
+          <w:color w:val="FFFFFF" w:themeColor="background1"/>
+          <w:sz w:val="24"/>
+          <w:szCs w:val="24"/>
+          <w:lang w:val="es-ES"/>
+        </w:rPr>
+      </w:pPr>
+      <w:r>
+        <w:rPr>
+          <w:color w:val="FFFFFF" w:themeColor="background1"/>
+          <w:sz w:val="24"/>
+          <w:szCs w:val="24"/>
+          <w:lang w:val="es-ES"/>
+        </w:rPr>
+        <w:br w:type="page"/>
+      </w:r>
+    </w:p>
+    <w:p>
+      <w:pPr>
+        <w:rPr>
+          <w:b/>
+          <w:color w:val="FFFFFF" w:themeColor="background1"/>
+          <w:sz w:val="28"/>
+          <w:szCs w:val="28"/>
+          <w:lang w:val="es-ES"/>
+        </w:rPr>
+      </w:pPr>
+      <w:r>
+        <w:rPr>
+          <w:b/>
+          <w:color w:val="FFFFFF" w:themeColor="background1"/>
+          <w:sz w:val="28"/>
+          <w:szCs w:val="28"/>
+          <w:lang w:val="es-ES"/>
+        </w:rPr>
+        <w:lastRenderedPageBreak/>
+        <w:t>Sistema de Bases de Datos en Grafo</w:t>
+      </w:r>
+    </w:p>
+    <w:p>
+      <w:pPr>
+        <w:rPr>
+          <w:color w:val="FFFFFF" w:themeColor="background1"/>
+          <w:sz w:val="24"/>
+          <w:szCs w:val="24"/>
+          <w:lang w:val="es-ES"/>
+        </w:rPr>
+      </w:pPr>
+      <w:r>
+        <w:rPr>
+          <w:color w:val="FFFFFF" w:themeColor="background1"/>
+          <w:sz w:val="24"/>
+          <w:szCs w:val="24"/>
+          <w:lang w:val="es-ES"/>
+        </w:rPr>
+        <w:t xml:space="preserve">Las bases de datos orientadas a grafos (BDOG) representan la información como nodos de un grafo y sus relaciones con las aristas del mismo, de manera que se pueda usar teoría de grafos para recorrer la base de datos ya que esta puede describir atributos de los </w:t>
+      </w:r>
+      <w:r>
+        <w:rPr>
+          <w:color w:val="FFFFFF" w:themeColor="background1"/>
+          <w:sz w:val="24"/>
+          <w:szCs w:val="24"/>
+          <w:lang w:val="es-ES"/>
+        </w:rPr>
+        <w:t>nodos (</w:t>
+      </w:r>
+      <w:r>
+        <w:rPr>
+          <w:color w:val="FFFFFF" w:themeColor="background1"/>
+          <w:sz w:val="24"/>
+          <w:szCs w:val="24"/>
+          <w:lang w:val="es-ES"/>
+        </w:rPr>
+        <w:t>entida</w:t>
+      </w:r>
+      <w:r>
+        <w:rPr>
+          <w:color w:val="FFFFFF" w:themeColor="background1"/>
+          <w:sz w:val="24"/>
+          <w:szCs w:val="24"/>
+          <w:lang w:val="es-ES"/>
+        </w:rPr>
+        <w:t xml:space="preserve">des) y las </w:t>
+      </w:r>
+      <w:r>
+        <w:rPr>
+          <w:color w:val="FFFFFF" w:themeColor="background1"/>
+          <w:sz w:val="24"/>
+          <w:szCs w:val="24"/>
+          <w:lang w:val="es-ES"/>
+        </w:rPr>
+        <w:t>aristas (</w:t>
+      </w:r>
+      <w:r>
+        <w:rPr>
+          <w:color w:val="FFFFFF" w:themeColor="background1"/>
+          <w:sz w:val="24"/>
+          <w:szCs w:val="24"/>
+          <w:lang w:val="es-ES"/>
+        </w:rPr>
+        <w:t>relaciones).</w:t>
+      </w:r>
+    </w:p>
+    <w:p>
+      <w:pPr>
+        <w:rPr>
+          <w:color w:val="FFFFFF" w:themeColor="background1"/>
+          <w:sz w:val="24"/>
+          <w:szCs w:val="24"/>
+          <w:lang w:val="es-ES"/>
+        </w:rPr>
+      </w:pPr>
+      <w:r>
+        <w:rPr>
+          <w:color w:val="FFFFFF" w:themeColor="background1"/>
+          <w:sz w:val="24"/>
+          <w:szCs w:val="24"/>
+          <w:lang w:val="es-ES"/>
+        </w:rPr>
+        <w:t>Una base de datos orientada a grafos debe estar absolutamente normalizada, esto quiere decir que cada tabla tendría una sola columna y cada relación tan solo dos, con esto se consigue que cualquier cambio en la estructura de la información tenga un efecto tan solo local.</w:t>
+      </w:r>
+    </w:p>
+    <w:p>
+      <w:pPr>
+        <w:rPr>
+          <w:color w:val="FFFFFF" w:themeColor="background1"/>
+          <w:sz w:val="24"/>
+          <w:szCs w:val="24"/>
+          <w:lang w:val="es-ES"/>
+        </w:rPr>
+      </w:pPr>
+      <w:r>
+        <w:rPr>
+          <w:color w:val="FFFFFF" w:themeColor="background1"/>
+          <w:sz w:val="24"/>
+          <w:szCs w:val="24"/>
+          <w:lang w:val="es-ES"/>
+        </w:rPr>
+        <w:t>Las BDOG también ofrecen ser</w:t>
+      </w:r>
+      <w:r>
+        <w:rPr>
+          <w:color w:val="FFFFFF" w:themeColor="background1"/>
+          <w:sz w:val="24"/>
+          <w:szCs w:val="24"/>
+          <w:lang w:val="es-ES"/>
+        </w:rPr>
+        <w:t>vicios nuevos o mejorados como:</w:t>
+      </w:r>
+    </w:p>
+    <w:p>
+      <w:pPr>
+        <w:pStyle w:val="Prrafodelista"/>
+        <w:numPr>
+          <w:ilvl w:val="0"/>
+          <w:numId w:val="11"/>
+        </w:numPr>
+        <w:rPr>
+          <w:color w:val="FFFFFF" w:themeColor="background1"/>
+          <w:sz w:val="24"/>
+          <w:szCs w:val="24"/>
+          <w:lang w:val="es-ES"/>
+        </w:rPr>
+      </w:pPr>
+      <w:r>
+        <w:rPr>
+          <w:color w:val="FFFFFF" w:themeColor="background1"/>
+          <w:sz w:val="24"/>
+          <w:szCs w:val="24"/>
+          <w:lang w:val="es-ES"/>
+        </w:rPr>
+        <w:t>Consultas más amplias y no demarcadas por tablas, ejemplo “Muestre todas las tablas que posean un nombre Carlos”.</w:t>
+      </w:r>
+    </w:p>
+    <w:p>
+      <w:pPr>
+        <w:pStyle w:val="Prrafodelista"/>
+        <w:numPr>
+          <w:ilvl w:val="0"/>
+          <w:numId w:val="11"/>
+        </w:numPr>
+        <w:rPr>
+          <w:color w:val="FFFFFF" w:themeColor="background1"/>
+          <w:sz w:val="24"/>
+          <w:szCs w:val="24"/>
+          <w:lang w:val="es-ES"/>
+        </w:rPr>
+      </w:pPr>
+      <w:r>
+        <w:rPr>
+          <w:color w:val="FFFFFF" w:themeColor="background1"/>
+          <w:sz w:val="24"/>
+          <w:szCs w:val="24"/>
+          <w:lang w:val="es-ES"/>
+        </w:rPr>
+        <w:t>No hay que definir un número determinado de atributos, esto quiere decir que una persona puede tener relacionados 4 nombres mientras que otra tan solo 2, esto sin desperdiciar espacio.</w:t>
+      </w:r>
+    </w:p>
+    <w:p>
+      <w:pPr>
+        <w:pStyle w:val="Prrafodelista"/>
+        <w:numPr>
+          <w:ilvl w:val="0"/>
+          <w:numId w:val="11"/>
+        </w:numPr>
+        <w:rPr>
+          <w:color w:val="FFFFFF" w:themeColor="background1"/>
+          <w:sz w:val="24"/>
+          <w:szCs w:val="24"/>
+          <w:lang w:val="es-ES"/>
+        </w:rPr>
+      </w:pPr>
+      <w:r>
+        <w:rPr>
+          <w:color w:val="FFFFFF" w:themeColor="background1"/>
+          <w:sz w:val="24"/>
+          <w:szCs w:val="24"/>
+          <w:lang w:val="es-ES"/>
+        </w:rPr>
+        <w:t>Los registros también son de longitud variable, evitando tener que definir un tamaño y también posibles fallas en la base de datos.</w:t>
+      </w:r>
+    </w:p>
+    <w:p>
+      <w:pPr>
+        <w:pStyle w:val="Prrafodelista"/>
+        <w:numPr>
+          <w:ilvl w:val="0"/>
+          <w:numId w:val="11"/>
+        </w:numPr>
+        <w:rPr>
+          <w:color w:val="FFFFFF" w:themeColor="background1"/>
+          <w:sz w:val="24"/>
+          <w:szCs w:val="24"/>
+          <w:lang w:val="es-ES"/>
+        </w:rPr>
+      </w:pPr>
+      <w:r>
+        <w:rPr>
+          <w:noProof/>
+        </w:rPr>
+        <w:pict>
+          <v:shapetype id="_x0000_t75" coordsize="21600,21600" o:spt="75" o:preferrelative="t" path="m@4@5l@4@11@9@11@9@5xe" filled="f" stroked="f">
+            <v:stroke joinstyle="miter"/>
+            <v:formulas>
+              <v:f eqn="if lineDrawn pixelLineWidth 0"/>
+              <v:f eqn="sum @0 1 0"/>
+              <v:f eqn="sum 0 0 @1"/>
+              <v:f eqn="prod @2 1 2"/>
+              <v:f eqn="prod @3 21600 pixelWidth"/>
+              <v:f eqn="prod @3 21600 pixelHeight"/>
+              <v:f eqn="sum @0 0 1"/>
+              <v:f eqn="prod @6 1 2"/>
+              <v:f eqn="prod @7 21600 pixelWidth"/>
+              <v:f eqn="sum @8 21600 0"/>
+              <v:f eqn="prod @7 21600 pixelHeight"/>
+              <v:f eqn="sum @10 21600 0"/>
+            </v:formulas>
+            <v:path o:extrusionok="f" gradientshapeok="t" o:connecttype="rect"/>
+            <o:lock v:ext="edit" aspectratio="t"/>
+          </v:shapetype>
+          <v:shape id="_x0000_s1026" type="#_x0000_t75" style="position:absolute;left:0;text-align:left;margin-left:-.3pt;margin-top:43.5pt;width:441.75pt;height:312.75pt;z-index:-251653120;mso-position-horizontal-relative:text;mso-position-vertical-relative:text">
+            <v:imagedata r:id="rId9" o:title="GraphDatabase_PropertyGraph"/>
+          </v:shape>
+        </w:pict>
+      </w:r>
+      <w:r>
+        <w:rPr>
+          <w:color w:val="FFFFFF" w:themeColor="background1"/>
+          <w:sz w:val="24"/>
+          <w:szCs w:val="24"/>
+          <w:lang w:val="es-ES"/>
+        </w:rPr>
+        <w:t>Se puede recorrer directamente la base de datos de forma jerárquica, obtener el nodo abuelo del nodo y viceversa.</w:t>
+      </w:r>
+      <w:r>
+        <w:rPr>
+          <w:color w:val="FFFFFF" w:themeColor="background1"/>
+          <w:sz w:val="24"/>
+          <w:szCs w:val="24"/>
+          <w:lang w:val="es-ES"/>
+        </w:rPr>
+        <w:br w:type="page"/>
+      </w:r>
+    </w:p>
+    <w:p>
+      <w:pPr>
+        <w:rPr>
+          <w:b/>
+          <w:color w:val="FFFFFF" w:themeColor="background1"/>
+          <w:sz w:val="28"/>
+          <w:szCs w:val="28"/>
+          <w:lang w:val="es-ES"/>
+        </w:rPr>
+      </w:pPr>
+      <w:r>
+        <w:rPr>
+          <w:b/>
+          <w:color w:val="FFFFFF" w:themeColor="background1"/>
+          <w:sz w:val="28"/>
+          <w:szCs w:val="28"/>
+          <w:lang w:val="es-ES"/>
+        </w:rPr>
+        <w:lastRenderedPageBreak/>
+        <w:t>Sistema de Base de Datos Clave/Valor</w:t>
+      </w:r>
+    </w:p>
+    <w:p>
+      <w:pPr>
+        <w:rPr>
+          <w:color w:val="FFFFFF" w:themeColor="background1"/>
+          <w:sz w:val="28"/>
+          <w:szCs w:val="28"/>
+          <w:lang w:val="es-ES"/>
+        </w:rPr>
+      </w:pPr>
+      <w:r>
+        <w:rPr>
+          <w:color w:val="FFFFFF" w:themeColor="background1"/>
+          <w:sz w:val="28"/>
+          <w:szCs w:val="28"/>
+          <w:lang w:val="es-ES"/>
+        </w:rPr>
+        <w:t xml:space="preserve">Las bases de datos basadas en el modelo clave-valor son probablemente los sistema </w:t>
+      </w:r>
+      <w:r>
+        <w:rPr>
+          <w:color w:val="FFFFFF" w:themeColor="background1"/>
+          <w:sz w:val="28"/>
+          <w:szCs w:val="28"/>
+          <w:lang w:val="es-ES"/>
+        </w:rPr>
+        <w:t>más</w:t>
+      </w:r>
+      <w:r>
+        <w:rPr>
+          <w:color w:val="FFFFFF" w:themeColor="background1"/>
+          <w:sz w:val="28"/>
+          <w:szCs w:val="28"/>
+          <w:lang w:val="es-ES"/>
+        </w:rPr>
+        <w:t xml:space="preserve"> sencillo utilizados para almacenar </w:t>
+      </w:r>
+      <w:r>
+        <w:rPr>
+          <w:color w:val="FFFFFF" w:themeColor="background1"/>
+          <w:sz w:val="28"/>
+          <w:szCs w:val="28"/>
+          <w:lang w:val="es-ES"/>
+        </w:rPr>
+        <w:t>información</w:t>
+      </w:r>
+      <w:r>
+        <w:rPr>
+          <w:color w:val="FFFFFF" w:themeColor="background1"/>
+          <w:sz w:val="28"/>
+          <w:szCs w:val="28"/>
+          <w:lang w:val="es-ES"/>
+        </w:rPr>
+        <w:t xml:space="preserve"> dentro del </w:t>
+      </w:r>
+      <w:r>
+        <w:rPr>
+          <w:color w:val="FFFFFF" w:themeColor="background1"/>
+          <w:sz w:val="28"/>
+          <w:szCs w:val="28"/>
+          <w:lang w:val="es-ES"/>
+        </w:rPr>
+        <w:t>ámbito</w:t>
+      </w:r>
+      <w:r>
+        <w:rPr>
+          <w:color w:val="FFFFFF" w:themeColor="background1"/>
+          <w:sz w:val="28"/>
+          <w:szCs w:val="28"/>
+          <w:lang w:val="es-ES"/>
+        </w:rPr>
+        <w:t xml:space="preserve"> de los noSQL. Estos sistemas son altamente funcionales y de muy alto rendimiento con una alta curva de escalabilidad dada la simplicidad de l</w:t>
+      </w:r>
+      <w:r>
+        <w:rPr>
+          <w:color w:val="FFFFFF" w:themeColor="background1"/>
+          <w:sz w:val="28"/>
+          <w:szCs w:val="28"/>
+          <w:lang w:val="es-ES"/>
+        </w:rPr>
+        <w:t>as estructuras que lo componen.</w:t>
+      </w:r>
+    </w:p>
+    <w:p>
+      <w:pPr>
+        <w:rPr>
+          <w:color w:val="FFFFFF" w:themeColor="background1"/>
+          <w:sz w:val="28"/>
+          <w:szCs w:val="28"/>
+          <w:lang w:val="es-ES"/>
+        </w:rPr>
+      </w:pPr>
+      <w:r>
+        <w:rPr>
+          <w:color w:val="FFFFFF" w:themeColor="background1"/>
+          <w:sz w:val="28"/>
+          <w:szCs w:val="28"/>
+          <w:lang w:val="es-ES"/>
+        </w:rPr>
+        <w:t xml:space="preserve">En un sistema clave-valor la </w:t>
+      </w:r>
+      <w:r>
+        <w:rPr>
+          <w:color w:val="FFFFFF" w:themeColor="background1"/>
+          <w:sz w:val="28"/>
+          <w:szCs w:val="28"/>
+          <w:lang w:val="es-ES"/>
+        </w:rPr>
+        <w:t>información</w:t>
+      </w:r>
+      <w:r>
+        <w:rPr>
+          <w:color w:val="FFFFFF" w:themeColor="background1"/>
+          <w:sz w:val="28"/>
+          <w:szCs w:val="28"/>
+          <w:lang w:val="es-ES"/>
+        </w:rPr>
+        <w:t xml:space="preserve"> o valor es almacenado en </w:t>
+      </w:r>
+      <w:r>
+        <w:rPr>
+          <w:color w:val="FFFFFF" w:themeColor="background1"/>
+          <w:sz w:val="28"/>
+          <w:szCs w:val="28"/>
+          <w:lang w:val="es-ES"/>
+        </w:rPr>
+        <w:t>relación</w:t>
+      </w:r>
+      <w:r>
+        <w:rPr>
+          <w:color w:val="FFFFFF" w:themeColor="background1"/>
+          <w:sz w:val="28"/>
+          <w:szCs w:val="28"/>
+          <w:lang w:val="es-ES"/>
+        </w:rPr>
+        <w:t xml:space="preserve"> directa con una clave </w:t>
+      </w:r>
+      <w:r>
+        <w:rPr>
+          <w:color w:val="FFFFFF" w:themeColor="background1"/>
+          <w:sz w:val="28"/>
+          <w:szCs w:val="28"/>
+          <w:lang w:val="es-ES"/>
+        </w:rPr>
+        <w:t>única</w:t>
+      </w:r>
+      <w:r>
+        <w:rPr>
+          <w:color w:val="FFFFFF" w:themeColor="background1"/>
+          <w:sz w:val="28"/>
+          <w:szCs w:val="28"/>
+          <w:lang w:val="es-ES"/>
+        </w:rPr>
+        <w:t xml:space="preserve"> que identifica la </w:t>
+      </w:r>
+      <w:r>
+        <w:rPr>
+          <w:color w:val="FFFFFF" w:themeColor="background1"/>
+          <w:sz w:val="28"/>
+          <w:szCs w:val="28"/>
+          <w:lang w:val="es-ES"/>
+        </w:rPr>
+        <w:t>información</w:t>
+      </w:r>
+      <w:r>
+        <w:rPr>
+          <w:color w:val="FFFFFF" w:themeColor="background1"/>
+          <w:sz w:val="28"/>
+          <w:szCs w:val="28"/>
+          <w:lang w:val="es-ES"/>
+        </w:rPr>
+        <w:t xml:space="preserve">. Cada valor sin embargo puede estar estructurado </w:t>
+      </w:r>
+      <w:r>
+        <w:rPr>
+          <w:color w:val="FFFFFF" w:themeColor="background1"/>
+          <w:sz w:val="28"/>
+          <w:szCs w:val="28"/>
+          <w:lang w:val="es-ES"/>
+        </w:rPr>
+        <w:t>según</w:t>
+      </w:r>
+      <w:r>
+        <w:rPr>
+          <w:color w:val="FFFFFF" w:themeColor="background1"/>
+          <w:sz w:val="28"/>
+          <w:szCs w:val="28"/>
+          <w:lang w:val="es-ES"/>
+        </w:rPr>
+        <w:t xml:space="preserve"> convenga ya sea en forma de hash o JSON (aunque no es el </w:t>
+      </w:r>
+      <w:r>
+        <w:rPr>
+          <w:color w:val="FFFFFF" w:themeColor="background1"/>
+          <w:sz w:val="28"/>
+          <w:szCs w:val="28"/>
+          <w:lang w:val="es-ES"/>
+        </w:rPr>
+        <w:t>propósito</w:t>
+      </w:r>
+      <w:r>
+        <w:rPr>
+          <w:color w:val="FFFFFF" w:themeColor="background1"/>
+          <w:sz w:val="28"/>
+          <w:szCs w:val="28"/>
+          <w:lang w:val="es-ES"/>
+        </w:rPr>
+        <w:t xml:space="preserve"> de las bases de datos clave-valor). Las consultas a realizar sobre estos sistema</w:t>
+      </w:r>
+      <w:r>
+        <w:rPr>
+          <w:color w:val="FFFFFF" w:themeColor="background1"/>
+          <w:sz w:val="28"/>
+          <w:szCs w:val="28"/>
+          <w:lang w:val="es-ES"/>
+        </w:rPr>
+        <w:t>s</w:t>
+      </w:r>
+      <w:r>
+        <w:rPr>
+          <w:color w:val="FFFFFF" w:themeColor="background1"/>
+          <w:sz w:val="28"/>
+          <w:szCs w:val="28"/>
+          <w:lang w:val="es-ES"/>
+        </w:rPr>
+        <w:t xml:space="preserve"> solo pueden ser ejecutadas en </w:t>
+      </w:r>
+      <w:r>
+        <w:rPr>
+          <w:color w:val="FFFFFF" w:themeColor="background1"/>
+          <w:sz w:val="28"/>
+          <w:szCs w:val="28"/>
+          <w:lang w:val="es-ES"/>
+        </w:rPr>
+        <w:t>relación</w:t>
+      </w:r>
+      <w:r>
+        <w:rPr>
+          <w:color w:val="FFFFFF" w:themeColor="background1"/>
+          <w:sz w:val="28"/>
+          <w:szCs w:val="28"/>
+          <w:lang w:val="es-ES"/>
+        </w:rPr>
+        <w:t xml:space="preserve"> a la clave, es decir, no </w:t>
+      </w:r>
+      <w:r>
+        <w:rPr>
+          <w:color w:val="FFFFFF" w:themeColor="background1"/>
+          <w:sz w:val="28"/>
+          <w:szCs w:val="28"/>
+          <w:lang w:val="es-ES"/>
+        </w:rPr>
+        <w:t>están</w:t>
+      </w:r>
+      <w:r>
+        <w:rPr>
+          <w:color w:val="FFFFFF" w:themeColor="background1"/>
+          <w:sz w:val="28"/>
+          <w:szCs w:val="28"/>
+          <w:lang w:val="es-ES"/>
+        </w:rPr>
+        <w:t xml:space="preserve"> permitidas las </w:t>
+      </w:r>
+      <w:r>
+        <w:rPr>
+          <w:color w:val="FFFFFF" w:themeColor="background1"/>
+          <w:sz w:val="28"/>
+          <w:szCs w:val="28"/>
+          <w:lang w:val="es-ES"/>
+        </w:rPr>
+        <w:t>búsquedas</w:t>
+      </w:r>
+      <w:r>
+        <w:rPr>
+          <w:color w:val="FFFFFF" w:themeColor="background1"/>
+          <w:sz w:val="28"/>
+          <w:szCs w:val="28"/>
+          <w:lang w:val="es-ES"/>
+        </w:rPr>
+        <w:t xml:space="preserve"> por valor por lo que es mandatorio conocer la clave relacionada para</w:t>
+      </w:r>
+      <w:r>
+        <w:rPr>
+          <w:color w:val="FFFFFF" w:themeColor="background1"/>
+          <w:sz w:val="28"/>
+          <w:szCs w:val="28"/>
+          <w:lang w:val="es-ES"/>
+        </w:rPr>
+        <w:t xml:space="preserve"> poder extraer la información.</w:t>
+      </w:r>
+    </w:p>
+    <w:p>
+      <w:pPr>
+        <w:rPr>
+          <w:color w:val="FFFFFF" w:themeColor="background1"/>
+          <w:sz w:val="28"/>
+          <w:szCs w:val="28"/>
+          <w:lang w:val="es-ES"/>
+        </w:rPr>
+      </w:pPr>
+      <w:r>
+        <w:rPr>
+          <w:color w:val="FFFFFF" w:themeColor="background1"/>
+          <w:sz w:val="28"/>
+          <w:szCs w:val="28"/>
+          <w:lang w:val="es-ES"/>
+        </w:rPr>
+        <w:t xml:space="preserve">Este tipo de modelo de almacenamiento de </w:t>
+      </w:r>
+      <w:r>
+        <w:rPr>
+          <w:color w:val="FFFFFF" w:themeColor="background1"/>
+          <w:sz w:val="28"/>
+          <w:szCs w:val="28"/>
+          <w:lang w:val="es-ES"/>
+        </w:rPr>
+        <w:t>información</w:t>
+      </w:r>
+      <w:r>
+        <w:rPr>
+          <w:color w:val="FFFFFF" w:themeColor="background1"/>
+          <w:sz w:val="28"/>
+          <w:szCs w:val="28"/>
+          <w:lang w:val="es-ES"/>
+        </w:rPr>
+        <w:t xml:space="preserve"> es ampliamente utilizado para almacenar </w:t>
+      </w:r>
+      <w:r>
+        <w:rPr>
+          <w:color w:val="FFFFFF" w:themeColor="background1"/>
+          <w:sz w:val="28"/>
+          <w:szCs w:val="28"/>
+          <w:lang w:val="es-ES"/>
+        </w:rPr>
+        <w:t>información</w:t>
+      </w:r>
+      <w:r>
+        <w:rPr>
+          <w:color w:val="FFFFFF" w:themeColor="background1"/>
+          <w:sz w:val="28"/>
+          <w:szCs w:val="28"/>
+          <w:lang w:val="es-ES"/>
+        </w:rPr>
+        <w:t xml:space="preserve"> sobre la </w:t>
+      </w:r>
+      <w:r>
+        <w:rPr>
+          <w:color w:val="FFFFFF" w:themeColor="background1"/>
+          <w:sz w:val="28"/>
+          <w:szCs w:val="28"/>
+          <w:lang w:val="es-ES"/>
+        </w:rPr>
+        <w:t>sesión</w:t>
+      </w:r>
+      <w:r>
+        <w:rPr>
+          <w:color w:val="FFFFFF" w:themeColor="background1"/>
+          <w:sz w:val="28"/>
+          <w:szCs w:val="28"/>
+          <w:lang w:val="es-ES"/>
+        </w:rPr>
+        <w:t xml:space="preserve"> de un usuario, opciones de </w:t>
+      </w:r>
+      <w:r>
+        <w:rPr>
+          <w:color w:val="FFFFFF" w:themeColor="background1"/>
+          <w:sz w:val="28"/>
+          <w:szCs w:val="28"/>
+          <w:lang w:val="es-ES"/>
+        </w:rPr>
+        <w:t>configuración</w:t>
+      </w:r>
+      <w:r>
+        <w:rPr>
+          <w:color w:val="FFFFFF" w:themeColor="background1"/>
+          <w:sz w:val="28"/>
+          <w:szCs w:val="28"/>
+          <w:lang w:val="es-ES"/>
+        </w:rPr>
+        <w:t xml:space="preserve">, video juegos y comercio </w:t>
+      </w:r>
+      <w:r>
+        <w:rPr>
+          <w:color w:val="FFFFFF" w:themeColor="background1"/>
+          <w:sz w:val="28"/>
+          <w:szCs w:val="28"/>
+          <w:lang w:val="es-ES"/>
+        </w:rPr>
+        <w:t>electrónico</w:t>
+      </w:r>
+      <w:r>
+        <w:rPr>
+          <w:color w:val="FFFFFF" w:themeColor="background1"/>
+          <w:sz w:val="28"/>
+          <w:szCs w:val="28"/>
+          <w:lang w:val="es-ES"/>
+        </w:rPr>
+        <w:t xml:space="preserve"> entre otros ejemplos. Es sumamente </w:t>
+      </w:r>
+      <w:r>
+        <w:rPr>
+          <w:color w:val="FFFFFF" w:themeColor="background1"/>
+          <w:sz w:val="28"/>
+          <w:szCs w:val="28"/>
+          <w:lang w:val="es-ES"/>
+        </w:rPr>
+        <w:t>útil</w:t>
+      </w:r>
+      <w:r>
+        <w:rPr>
+          <w:color w:val="FFFFFF" w:themeColor="background1"/>
+          <w:sz w:val="28"/>
+          <w:szCs w:val="28"/>
+          <w:lang w:val="es-ES"/>
+        </w:rPr>
+        <w:t xml:space="preserve"> para el almacenamiento de </w:t>
+      </w:r>
+      <w:r>
+        <w:rPr>
+          <w:color w:val="FFFFFF" w:themeColor="background1"/>
+          <w:sz w:val="28"/>
+          <w:szCs w:val="28"/>
+          <w:lang w:val="es-ES"/>
+        </w:rPr>
+        <w:t>información</w:t>
+      </w:r>
+      <w:r>
+        <w:rPr>
+          <w:color w:val="FFFFFF" w:themeColor="background1"/>
+          <w:sz w:val="28"/>
+          <w:szCs w:val="28"/>
+          <w:lang w:val="es-ES"/>
+        </w:rPr>
+        <w:t xml:space="preserve"> temporal que deba persistir en el tiempo o a </w:t>
+      </w:r>
+      <w:r>
+        <w:rPr>
+          <w:color w:val="FFFFFF" w:themeColor="background1"/>
+          <w:sz w:val="28"/>
+          <w:szCs w:val="28"/>
+          <w:lang w:val="es-ES"/>
+        </w:rPr>
+        <w:t>través</w:t>
+      </w:r>
+      <w:r>
+        <w:rPr>
+          <w:color w:val="FFFFFF" w:themeColor="background1"/>
+          <w:sz w:val="28"/>
+          <w:szCs w:val="28"/>
+          <w:lang w:val="es-ES"/>
+        </w:rPr>
+        <w:t xml:space="preserve"> procesos concatenados.</w:t>
+      </w:r>
+    </w:p>
+    <w:p>
+      <w:pPr>
+        <w:jc w:val="center"/>
+        <w:rPr>
+          <w:b/>
+          <w:color w:val="FFFFFF" w:themeColor="background1"/>
+          <w:sz w:val="28"/>
+          <w:szCs w:val="28"/>
+          <w:lang w:val="es-ES"/>
+        </w:rPr>
+      </w:pPr>
+      <w:r>
+        <w:rPr>
+          <w:noProof/>
+          <w:lang w:val="es-ES" w:eastAsia="es-ES"/>
+        </w:rPr>
+        <w:drawing>
+          <wp:inline distT="0" distB="0" distL="0" distR="0" wp14:anchorId="6476E9B1" wp14:editId="40F02A9B">
+            <wp:extent cx="2762250" cy="2857500"/>
+            <wp:effectExtent l="0" t="0" r="0" b="0"/>
+            <wp:docPr id="2" name="Imagen 2" descr="https://upload.wikimedia.org/wikipedia/commons/thumb/b/b6/Hash_table_simple_999.svg/290px-Hash_table_simple_999.svg.png"/>
+            <wp:cNvGraphicFramePr>
+              <a:graphicFrameLocks xmlns:a="http://schemas.openxmlformats.org/drawingml/2006/main" noChangeAspect="1"/>
+            </wp:cNvGraphicFramePr>
+            <a:graphic xmlns:a="http://schemas.openxmlformats.org/drawingml/2006/main">
+              <a:graphicData uri="http://schemas.openxmlformats.org/drawingml/2006/picture">
+                <pic:pic xmlns:pic="http://schemas.openxmlformats.org/drawingml/2006/picture">
+                  <pic:nvPicPr>
+                    <pic:cNvPr id="0" name="Picture 3" descr="https://upload.wikimedia.org/wikipedia/commons/thumb/b/b6/Hash_table_simple_999.svg/290px-Hash_table_simple_999.svg.png"/>
+                    <pic:cNvPicPr>
+                      <a:picLocks noChangeAspect="1" noChangeArrowheads="1"/>
+                    </pic:cNvPicPr>
+                  </pic:nvPicPr>
+                  <pic:blipFill>
+                    <a:blip r:embed="rId10">
+                      <a:extLst>
+                        <a:ext uri="{28A0092B-C50C-407E-A947-70E740481C1C}">
+                          <a14:useLocalDpi xmlns:a14="http://schemas.microsoft.com/office/drawing/2010/main" val="0"/>
+                        </a:ext>
+                      </a:extLst>
+                    </a:blip>
+                    <a:srcRect/>
+                    <a:stretch>
+                      <a:fillRect/>
+                    </a:stretch>
+                  </pic:blipFill>
+                  <pic:spPr bwMode="auto">
+                    <a:xfrm>
+                      <a:off x="0" y="0"/>
+                      <a:ext cx="2762250" cy="2857500"/>
+                    </a:xfrm>
+                    <a:prstGeom prst="rect">
+                      <a:avLst/>
+                    </a:prstGeom>
+                    <a:noFill/>
+                    <a:ln>
+                      <a:noFill/>
+                    </a:ln>
+                  </pic:spPr>
+                </pic:pic>
+              </a:graphicData>
+            </a:graphic>
+          </wp:inline>
+        </w:drawing>
+      </w:r>
+      <w:r>
+        <w:rPr>
+          <w:b/>
+          <w:color w:val="FFFFFF" w:themeColor="background1"/>
+          <w:sz w:val="28"/>
+          <w:szCs w:val="28"/>
+          <w:lang w:val="es-ES"/>
+        </w:rPr>
+        <w:br w:type="page"/>
+      </w:r>
+    </w:p>
+    <w:p>
+      <w:pPr>
+        <w:spacing w:line="240" w:lineRule="auto"/>
         <w:rPr>
           <w:b/>
           <w:color w:val="FFFFFF" w:themeColor="background1"/>
@@ -4866,12 +5715,8 @@
           <w:szCs w:val="40"/>
           <w:lang w:val="es-ES"/>
         </w:rPr>
-        <w:br w:type="page"/>
-      </w:r>
-    </w:p>
-    <w:p>
-      <w:pPr>
-        <w:spacing w:line="240" w:lineRule="auto"/>
+      </w:pPr>
+      <w:r>
         <w:rPr>
           <w:b/>
           <w:color w:val="FFFFFF" w:themeColor="background1"/>
@@ -4879,7 +5724,9 @@
           <w:szCs w:val="40"/>
           <w:lang w:val="es-ES"/>
         </w:rPr>
-      </w:pPr>
+        <w:lastRenderedPageBreak/>
+        <w:t>¿Cuáles son las soluciones más sobresalientes en B</w:t>
+      </w:r>
       <w:r>
         <w:rPr>
           <w:b/>
@@ -4888,8 +5735,37 @@
           <w:szCs w:val="40"/>
           <w:lang w:val="es-ES"/>
         </w:rPr>
-        <w:lastRenderedPageBreak/>
-        <w:t>¿Cuáles son las soluciones más sobresalientes en BD NoSQL?</w:t>
+        <w:t xml:space="preserve">ases de </w:t>
+      </w:r>
+      <w:r>
+        <w:rPr>
+          <w:b/>
+          <w:color w:val="FFFFFF" w:themeColor="background1"/>
+          <w:sz w:val="40"/>
+          <w:szCs w:val="40"/>
+          <w:lang w:val="es-ES"/>
+        </w:rPr>
+        <w:t>D</w:t>
+      </w:r>
+      <w:r>
+        <w:rPr>
+          <w:b/>
+          <w:color w:val="FFFFFF" w:themeColor="background1"/>
+          <w:sz w:val="40"/>
+          <w:szCs w:val="40"/>
+          <w:lang w:val="es-ES"/>
+        </w:rPr>
+        <w:t>atos</w:t>
+      </w:r>
+      <w:r>
+        <w:rPr>
+          <w:b/>
+          <w:color w:val="FFFFFF" w:themeColor="background1"/>
+          <w:sz w:val="40"/>
+          <w:szCs w:val="40"/>
+          <w:lang w:val="es-ES"/>
+        </w:rPr>
+        <w:t xml:space="preserve"> NoSQL?</w:t>
       </w:r>
     </w:p>
     <w:p>
@@ -4935,11 +5811,9 @@
           <w:szCs w:val="40"/>
         </w:rPr>
         <w:lastRenderedPageBreak/>
-        <w:t>¿Quiénes utilizan BD NoSQL?</w:t>
-      </w:r>
-    </w:p>
-    <w:p>
-      <w:pPr>
+        <w:t>¿Quiénes utilizan B</w:t>
+      </w:r>
+      <w:r>
         <w:rPr>
           <w:rFonts w:cs="Arial"/>
           <w:b/>
@@ -4948,7 +5822,8 @@
           <w:sz w:val="40"/>
           <w:szCs w:val="40"/>
         </w:rPr>
-      </w:pPr>
+        <w:t xml:space="preserve">ases de </w:t>
+      </w:r>
       <w:r>
         <w:rPr>
           <w:rFonts w:cs="Arial"/>
@@ -4958,26 +5833,95 @@
           <w:sz w:val="40"/>
           <w:szCs w:val="40"/>
         </w:rPr>
-        <w:br w:type="page"/>
-      </w:r>
-    </w:p>
-    <w:p>
-      <w:pPr>
-        <w:spacing w:line="240" w:lineRule="auto"/>
-        <w:rPr>
+        <w:t>D</w:t>
+      </w:r>
+      <w:r>
+        <w:rPr>
+          <w:rFonts w:cs="Arial"/>
           <w:b/>
+          <w:bCs/>
           <w:color w:val="FFFFFF" w:themeColor="background1"/>
           <w:sz w:val="40"/>
           <w:szCs w:val="40"/>
-          <w:lang w:val="es-ES"/>
-        </w:rPr>
-      </w:pPr>
-      <w:r>
-        <w:rPr>
+        </w:rPr>
+        <w:t>atos</w:t>
+      </w:r>
+      <w:r>
+        <w:rPr>
+          <w:rFonts w:cs="Arial"/>
           <w:b/>
+          <w:bCs/>
           <w:color w:val="FFFFFF" w:themeColor="background1"/>
           <w:sz w:val="40"/>
           <w:szCs w:val="40"/>
+        </w:rPr>
+        <w:t xml:space="preserve"> </w:t>
+      </w:r>
+      <w:proofErr w:type="spellStart"/>
+      <w:r>
+        <w:rPr>
+          <w:rFonts w:cs="Arial"/>
+          <w:b/>
+          <w:bCs/>
+          <w:color w:val="FFFFFF" w:themeColor="background1"/>
+          <w:sz w:val="40"/>
+          <w:szCs w:val="40"/>
+        </w:rPr>
+        <w:t>NoSQL</w:t>
+      </w:r>
+      <w:proofErr w:type="spellEnd"/>
+      <w:r>
+        <w:rPr>
+          <w:rFonts w:cs="Arial"/>
+          <w:b/>
+          <w:bCs/>
+          <w:color w:val="FFFFFF" w:themeColor="background1"/>
+          <w:sz w:val="40"/>
+          <w:szCs w:val="40"/>
+        </w:rPr>
+        <w:t>?</w:t>
+      </w:r>
+    </w:p>
+    <w:p>
+      <w:pPr>
+        <w:rPr>
+          <w:rFonts w:cs="Arial"/>
+          <w:b/>
+          <w:bCs/>
+          <w:color w:val="FFFFFF" w:themeColor="background1"/>
+          <w:sz w:val="40"/>
+          <w:szCs w:val="40"/>
+        </w:rPr>
+      </w:pPr>
+      <w:r>
+        <w:rPr>
+          <w:rFonts w:cs="Arial"/>
+          <w:b/>
+          <w:bCs/>
+          <w:color w:val="FFFFFF" w:themeColor="background1"/>
+          <w:sz w:val="40"/>
+          <w:szCs w:val="40"/>
+        </w:rPr>
+        <w:br w:type="page"/>
+      </w:r>
+    </w:p>
+    <w:p>
+      <w:pPr>
+        <w:spacing w:line="240" w:lineRule="auto"/>
+        <w:rPr>
+          <w:b/>
+          <w:color w:val="FFFFFF" w:themeColor="background1"/>
+          <w:sz w:val="40"/>
+          <w:szCs w:val="40"/>
+          <w:lang w:val="es-ES"/>
+        </w:rPr>
+      </w:pPr>
+      <w:r>
+        <w:rPr>
+          <w:b/>
+          <w:color w:val="FFFFFF" w:themeColor="background1"/>
+          <w:sz w:val="40"/>
+          <w:szCs w:val="40"/>
           <w:lang w:val="es-ES"/>
         </w:rPr>
         <w:lastRenderedPageBreak/>
@@ -5070,7 +6014,7 @@
           <w:lang w:val="es-ES"/>
         </w:rPr>
       </w:pPr>
-      <w:hyperlink r:id="rId8" w:history="1">
+      <w:hyperlink r:id="rId11" w:history="1">
         <w:r>
           <w:rPr>
             <w:rStyle w:val="Hipervnculo"/>
@@ -5134,7 +6078,7 @@
           <w:lang w:val="es-ES"/>
         </w:rPr>
       </w:pPr>
-      <w:hyperlink r:id="rId9" w:history="1">
+      <w:hyperlink r:id="rId12" w:history="1">
         <w:r>
           <w:rPr>
             <w:rStyle w:val="Hipervnculo"/>
@@ -5142,8 +6086,43 @@
             <w:szCs w:val="24"/>
             <w:lang w:val="es-ES"/>
           </w:rPr>
-          <w:t>http://www.acens.com/wp-content/images/2014/</w:t>
+          <w:t>http://www.acens.com/wp-content/images/2014/02/bbdd-nosql-wp-acens.pdf</w:t>
         </w:r>
+      </w:hyperlink>
+    </w:p>
+    <w:p>
+      <w:pPr>
+        <w:spacing w:line="240" w:lineRule="auto"/>
+        <w:rPr>
+          <w:b/>
+          <w:color w:val="FFFFFF" w:themeColor="background1"/>
+          <w:sz w:val="24"/>
+          <w:szCs w:val="24"/>
+          <w:lang w:val="es-ES"/>
+        </w:rPr>
+      </w:pPr>
+      <w:r>
+        <w:rPr>
+          <w:b/>
+          <w:color w:val="FFFFFF" w:themeColor="background1"/>
+          <w:sz w:val="24"/>
+          <w:szCs w:val="24"/>
+          <w:lang w:val="es-ES"/>
+        </w:rPr>
+        <w:t>NoSQL llegó para quedarse:</w:t>
+      </w:r>
+    </w:p>
+    <w:p>
+      <w:pPr>
+        <w:spacing w:line="240" w:lineRule="auto"/>
+        <w:rPr>
+          <w:color w:val="FFFFFF" w:themeColor="background1"/>
+          <w:sz w:val="24"/>
+          <w:szCs w:val="24"/>
+          <w:lang w:val="es-ES"/>
+        </w:rPr>
+      </w:pPr>
+      <w:hyperlink r:id="rId13" w:history="1">
         <w:r>
           <w:rPr>
             <w:rStyle w:val="Hipervnculo"/>
@@ -5151,7 +6130,7 @@
             <w:szCs w:val="24"/>
             <w:lang w:val="es-ES"/>
           </w:rPr>
-          <w:t>02/bbdd-nosql-wp-acens.pdf</w:t>
+          <w:t>http://basesdedatosnosql.blogspot.com</w:t>
         </w:r>
       </w:hyperlink>
     </w:p>
@@ -5174,43 +6153,9 @@
           <w:szCs w:val="24"/>
           <w:lang w:val="es-ES"/>
         </w:rPr>
-        <w:t>NoSQL llegó para quedarse:</w:t>
-      </w:r>
-    </w:p>
-    <w:p>
-      <w:pPr>
-        <w:spacing w:line="240" w:lineRule="auto"/>
-        <w:rPr>
-          <w:color w:val="FFFFFF" w:themeColor="background1"/>
-          <w:sz w:val="24"/>
-          <w:szCs w:val="24"/>
-          <w:lang w:val="es-ES"/>
-        </w:rPr>
-      </w:pPr>
-      <w:hyperlink r:id="rId10" w:history="1">
-        <w:r>
-          <w:rPr>
-            <w:rStyle w:val="Hipervnculo"/>
-            <w:sz w:val="24"/>
-            <w:szCs w:val="24"/>
-            <w:lang w:val="es-ES"/>
-          </w:rPr>
-          <w:t>http://bas</w:t>
-        </w:r>
-        <w:r>
-          <w:rPr>
-            <w:rStyle w:val="Hipervnculo"/>
-            <w:sz w:val="24"/>
-            <w:szCs w:val="24"/>
-            <w:lang w:val="es-ES"/>
-          </w:rPr>
-          <w:t>esdedatosnosql.blogspot.com</w:t>
-        </w:r>
-      </w:hyperlink>
-    </w:p>
-    <w:p>
-      <w:pPr>
-        <w:spacing w:line="240" w:lineRule="auto"/>
+        <w:t>Historia breve sobre NoSQL</w:t>
+      </w:r>
+      <w:r>
         <w:rPr>
           <w:b/>
           <w:color w:val="FFFFFF" w:themeColor="background1"/>
@@ -5218,25 +6163,6 @@
           <w:szCs w:val="24"/>
           <w:lang w:val="es-ES"/>
         </w:rPr>
-      </w:pPr>
-      <w:r>
-        <w:rPr>
-          <w:b/>
-          <w:color w:val="FFFFFF" w:themeColor="background1"/>
-          <w:sz w:val="24"/>
-          <w:szCs w:val="24"/>
-          <w:lang w:val="es-ES"/>
-        </w:rPr>
-        <w:t>Historia breve sobre NoSQL</w:t>
-      </w:r>
-      <w:r>
-        <w:rPr>
-          <w:b/>
-          <w:color w:val="FFFFFF" w:themeColor="background1"/>
-          <w:sz w:val="24"/>
-          <w:szCs w:val="24"/>
-          <w:lang w:val="es-ES"/>
-        </w:rPr>
         <w:t>:</w:t>
       </w:r>
     </w:p>
@@ -5250,7 +6176,7 @@
           <w:lang w:val="es-ES"/>
         </w:rPr>
       </w:pPr>
-      <w:hyperlink r:id="rId11" w:history="1">
+      <w:hyperlink r:id="rId14" w:history="1">
         <w:r>
           <w:rPr>
             <w:rStyle w:val="Hipervnculo"/>
@@ -5294,7 +6220,7 @@
           <w:lang w:val="es-ES"/>
         </w:rPr>
       </w:pPr>
-      <w:hyperlink r:id="rId12" w:history="1">
+      <w:hyperlink r:id="rId15" w:history="1">
         <w:r>
           <w:rPr>
             <w:rStyle w:val="Hipervnculo"/>
@@ -5325,43 +6251,21 @@
           <w:szCs w:val="24"/>
           <w:lang w:val="es-ES"/>
         </w:rPr>
-        <w:t xml:space="preserve">Lista de bases de datos </w:t>
-      </w:r>
-      <w:proofErr w:type="spellStart"/>
-      <w:r>
-        <w:rPr>
+        <w:t>Lista de bases de datos noSQL:</w:t>
+      </w:r>
+    </w:p>
+    <w:p>
+      <w:pPr>
+        <w:spacing w:line="240" w:lineRule="auto"/>
+        <w:rPr>
+          <w:rStyle w:val="Hipervnculo"/>
           <w:b/>
-          <w:color w:val="FFFFFF" w:themeColor="background1"/>
-          <w:sz w:val="24"/>
-          <w:szCs w:val="24"/>
-          <w:lang w:val="es-ES"/>
-        </w:rPr>
-        <w:t>noSQL</w:t>
-      </w:r>
-      <w:proofErr w:type="spellEnd"/>
-      <w:r>
-        <w:rPr>
-          <w:b/>
-          <w:color w:val="FFFFFF" w:themeColor="background1"/>
-          <w:sz w:val="24"/>
-          <w:szCs w:val="24"/>
-          <w:lang w:val="es-ES"/>
-        </w:rPr>
-        <w:t>:</w:t>
-      </w:r>
-    </w:p>
-    <w:p>
-      <w:pPr>
-        <w:spacing w:line="240" w:lineRule="auto"/>
-        <w:rPr>
-          <w:b/>
-          <w:color w:val="FFFFFF" w:themeColor="background1"/>
-          <w:sz w:val="24"/>
-          <w:szCs w:val="24"/>
-          <w:lang w:val="es-ES"/>
-        </w:rPr>
-      </w:pPr>
-      <w:hyperlink r:id="rId13" w:history="1">
+          <w:sz w:val="24"/>
+          <w:szCs w:val="24"/>
+          <w:lang w:val="es-ES"/>
+        </w:rPr>
+      </w:pPr>
+      <w:hyperlink r:id="rId16" w:history="1">
         <w:r>
           <w:rPr>
             <w:rStyle w:val="Hipervnculo"/>
@@ -5373,6 +6277,114 @@
           <w:t>http://nosql-database.org/</w:t>
         </w:r>
       </w:hyperlink>
+    </w:p>
+    <w:p>
+      <w:pPr>
+        <w:spacing w:line="240" w:lineRule="auto"/>
+        <w:rPr>
+          <w:rStyle w:val="Hipervnculo"/>
+          <w:b/>
+          <w:color w:val="FFFFFF" w:themeColor="background1"/>
+          <w:sz w:val="24"/>
+          <w:szCs w:val="24"/>
+          <w:u w:val="none"/>
+          <w:lang w:val="es-ES"/>
+        </w:rPr>
+      </w:pPr>
+      <w:r>
+        <w:rPr>
+          <w:rStyle w:val="Hipervnculo"/>
+          <w:b/>
+          <w:color w:val="FFFFFF" w:themeColor="background1"/>
+          <w:sz w:val="24"/>
+          <w:szCs w:val="24"/>
+          <w:u w:val="none"/>
+          <w:lang w:val="es-ES"/>
+        </w:rPr>
+        <w:t>NoSQL:</w:t>
+      </w:r>
+    </w:p>
+    <w:p>
+      <w:pPr>
+        <w:spacing w:line="240" w:lineRule="auto"/>
+        <w:rPr>
+          <w:b/>
+          <w:color w:val="FFFFFF" w:themeColor="background1"/>
+          <w:sz w:val="24"/>
+          <w:szCs w:val="24"/>
+          <w:lang w:val="es-ES"/>
+        </w:rPr>
+      </w:pPr>
+      <w:hyperlink r:id="rId17" w:history="1">
+        <w:r>
+          <w:rPr>
+            <w:rStyle w:val="Hipervnculo"/>
+            <w:b/>
+            <w:sz w:val="24"/>
+            <w:szCs w:val="24"/>
+            <w:lang w:val="es-ES"/>
+          </w:rPr>
+          <w:t>https://es.wikipedia.org/wiki/NoSQL</w:t>
+        </w:r>
+      </w:hyperlink>
+    </w:p>
+    <w:p>
+      <w:pPr>
+        <w:spacing w:line="240" w:lineRule="auto"/>
+        <w:rPr>
+          <w:b/>
+          <w:color w:val="FFFFFF" w:themeColor="background1"/>
+          <w:sz w:val="24"/>
+          <w:szCs w:val="24"/>
+          <w:lang w:val="es-ES"/>
+        </w:rPr>
+      </w:pPr>
+      <w:r>
+        <w:rPr>
+          <w:b/>
+          <w:color w:val="FFFFFF" w:themeColor="background1"/>
+          <w:sz w:val="24"/>
+          <w:szCs w:val="24"/>
+          <w:lang w:val="es-ES"/>
+        </w:rPr>
+        <w:t>Implementación de sistemas de bases de datos NoSQL</w:t>
+      </w:r>
+    </w:p>
+    <w:p>
+      <w:pPr>
+        <w:spacing w:line="240" w:lineRule="auto"/>
+        <w:rPr>
+          <w:b/>
+          <w:color w:val="FFFFFF" w:themeColor="background1"/>
+          <w:sz w:val="24"/>
+          <w:szCs w:val="24"/>
+          <w:lang w:val="es-ES"/>
+        </w:rPr>
+      </w:pPr>
+      <w:hyperlink r:id="rId18" w:history="1">
+        <w:r>
+          <w:rPr>
+            <w:rStyle w:val="Hipervnculo"/>
+            <w:b/>
+            <w:sz w:val="24"/>
+            <w:szCs w:val="24"/>
+            <w:lang w:val="es-ES"/>
+          </w:rPr>
+          <w:t>http://quantummode.com/las-bases-de-datos-nosql-ii-el-modelo-de-datos/</w:t>
+        </w:r>
+      </w:hyperlink>
+    </w:p>
+    <w:p>
+      <w:pPr>
+        <w:spacing w:line="240" w:lineRule="auto"/>
+        <w:rPr>
+          <w:b/>
+          <w:color w:val="FFFFFF" w:themeColor="background1"/>
+          <w:sz w:val="24"/>
+          <w:szCs w:val="24"/>
+          <w:lang w:val="es-ES"/>
+        </w:rPr>
+      </w:pPr>
     </w:p>
     <w:p>
       <w:pPr>
@@ -5694,6 +6706,118 @@
     </w:lvl>
   </w:abstractNum>
   <w:abstractNum w:abstractNumId="3">
+    <w:nsid w:val="54CC63D1"/>
+    <w:multiLevelType w:val="hybridMultilevel"/>
+    <w:tmpl w:val="8B1C1EC0"/>
+    <w:lvl w:ilvl="0" w:tplc="0C0A0001">
+      <w:start w:val="1"/>
+      <w:numFmt w:val="bullet"/>
+      <w:lvlText w:val=""/>
+      <w:lvlJc w:val="left"/>
+      <w:pPr>
+        <w:ind w:left="720" w:hanging="360"/>
+      </w:pPr>
+      <w:rPr>
+        <w:rFonts w:ascii="Symbol" w:hAnsi="Symbol" w:hint="default"/>
+      </w:rPr>
+    </w:lvl>
+    <w:lvl w:ilvl="1" w:tplc="284EBA04">
+      <w:numFmt w:val="bullet"/>
+      <w:lvlText w:val="•"/>
+      <w:lvlJc w:val="left"/>
+      <w:pPr>
+        <w:ind w:left="1785" w:hanging="705"/>
+      </w:pPr>
+      <w:rPr>
+        <w:rFonts w:ascii="Calibri" w:eastAsiaTheme="minorHAnsi" w:hAnsi="Calibri" w:cstheme="minorBidi" w:hint="default"/>
+      </w:rPr>
+    </w:lvl>
+    <w:lvl w:ilvl="2" w:tplc="0C0A0005" w:tentative="1">
+      <w:start w:val="1"/>
+      <w:numFmt w:val="bullet"/>
+      <w:lvlText w:val=""/>
+      <w:lvlJc w:val="left"/>
+      <w:pPr>
+        <w:ind w:left="2160" w:hanging="360"/>
+      </w:pPr>
+      <w:rPr>
+        <w:rFonts w:ascii="Wingdings" w:hAnsi="Wingdings" w:hint="default"/>
+      </w:rPr>
+    </w:lvl>
+    <w:lvl w:ilvl="3" w:tplc="0C0A0001" w:tentative="1">
+      <w:start w:val="1"/>
+      <w:numFmt w:val="bullet"/>
+      <w:lvlText w:val=""/>
+      <w:lvlJc w:val="left"/>
+      <w:pPr>
+        <w:ind w:left="2880" w:hanging="360"/>
+      </w:pPr>
+      <w:rPr>
+        <w:rFonts w:ascii="Symbol" w:hAnsi="Symbol" w:hint="default"/>
+      </w:rPr>
+    </w:lvl>
+    <w:lvl w:ilvl="4" w:tplc="0C0A0003" w:tentative="1">
+      <w:start w:val="1"/>
+      <w:numFmt w:val="bullet"/>
+      <w:lvlText w:val="o"/>
+      <w:lvlJc w:val="left"/>
+      <w:pPr>
+        <w:ind w:left="3600" w:hanging="360"/>
+      </w:pPr>
+      <w:rPr>
+        <w:rFonts w:ascii="Courier New" w:hAnsi="Courier New" w:cs="Courier New" w:hint="default"/>
+      </w:rPr>
+    </w:lvl>
+    <w:lvl w:ilvl="5" w:tplc="0C0A0005" w:tentative="1">
+      <w:start w:val="1"/>
+      <w:numFmt w:val="bullet"/>
+      <w:lvlText w:val=""/>
+      <w:lvlJc w:val="left"/>
+      <w:pPr>
+        <w:ind w:left="4320" w:hanging="360"/>
+      </w:pPr>
+      <w:rPr>
+        <w:rFonts w:ascii="Wingdings" w:hAnsi="Wingdings" w:hint="default"/>
+      </w:rPr>
+    </w:lvl>
+    <w:lvl w:ilvl="6" w:tplc="0C0A0001" w:tentative="1">
+      <w:start w:val="1"/>
+      <w:numFmt w:val="bullet"/>
+      <w:lvlText w:val=""/>
+      <w:lvlJc w:val="left"/>
+      <w:pPr>
+        <w:ind w:left="5040" w:hanging="360"/>
+      </w:pPr>
+      <w:rPr>
+        <w:rFonts w:ascii="Symbol" w:hAnsi="Symbol" w:hint="default"/>
+      </w:rPr>
+    </w:lvl>
+    <w:lvl w:ilvl="7" w:tplc="0C0A0003" w:tentative="1">
+      <w:start w:val="1"/>
+      <w:numFmt w:val="bullet"/>
+      <w:lvlText w:val="o"/>
+      <w:lvlJc w:val="left"/>
+      <w:pPr>
+        <w:ind w:left="5760" w:hanging="360"/>
+      </w:pPr>
+      <w:rPr>
+        <w:rFonts w:ascii="Courier New" w:hAnsi="Courier New" w:cs="Courier New" w:hint="default"/>
+      </w:rPr>
+    </w:lvl>
+    <w:lvl w:ilvl="8" w:tplc="0C0A0005" w:tentative="1">
+      <w:start w:val="1"/>
+      <w:numFmt w:val="bullet"/>
+      <w:lvlText w:val=""/>
+      <w:lvlJc w:val="left"/>
+      <w:pPr>
+        <w:ind w:left="6480" w:hanging="360"/>
+      </w:pPr>
+      <w:rPr>
+        <w:rFonts w:ascii="Wingdings" w:hAnsi="Wingdings" w:hint="default"/>
+      </w:rPr>
+    </w:lvl>
+  </w:abstractNum>
+  <w:abstractNum w:abstractNumId="4">
     <w:nsid w:val="61607D29"/>
     <w:multiLevelType w:val="hybridMultilevel"/>
     <w:tmpl w:val="E5963334"/>
@@ -5806,7 +6930,7 @@
       </w:rPr>
     </w:lvl>
   </w:abstractNum>
-  <w:abstractNum w:abstractNumId="4">
+  <w:abstractNum w:abstractNumId="5">
     <w:nsid w:val="69884D3A"/>
     <w:multiLevelType w:val="multilevel"/>
     <w:tmpl w:val="BA4EF568"/>
@@ -5955,10 +7079,10 @@
       </w:rPr>
     </w:lvl>
   </w:abstractNum>
-  <w:abstractNum w:abstractNumId="5">
-    <w:nsid w:val="6D4C3B22"/>
+  <w:abstractNum w:abstractNumId="6">
+    <w:nsid w:val="6A551F3F"/>
     <w:multiLevelType w:val="hybridMultilevel"/>
-    <w:tmpl w:val="8408C0E4"/>
+    <w:tmpl w:val="F8102102"/>
     <w:lvl w:ilvl="0" w:tplc="0C0A0001">
       <w:start w:val="1"/>
       <w:numFmt w:val="bullet"/>
@@ -6068,7 +7192,120 @@
       </w:rPr>
     </w:lvl>
   </w:abstractNum>
-  <w:abstractNum w:abstractNumId="6">
+  <w:abstractNum w:abstractNumId="7">
+    <w:nsid w:val="6D4C3B22"/>
+    <w:multiLevelType w:val="hybridMultilevel"/>
+    <w:tmpl w:val="8408C0E4"/>
+    <w:lvl w:ilvl="0" w:tplc="0C0A0001">
+      <w:start w:val="1"/>
+      <w:numFmt w:val="bullet"/>
+      <w:lvlText w:val=""/>
+      <w:lvlJc w:val="left"/>
+      <w:pPr>
+        <w:ind w:left="720" w:hanging="360"/>
+      </w:pPr>
+      <w:rPr>
+        <w:rFonts w:ascii="Symbol" w:hAnsi="Symbol" w:hint="default"/>
+      </w:rPr>
+    </w:lvl>
+    <w:lvl w:ilvl="1" w:tplc="0C0A0003" w:tentative="1">
+      <w:start w:val="1"/>
+      <w:numFmt w:val="bullet"/>
+      <w:lvlText w:val="o"/>
+      <w:lvlJc w:val="left"/>
+      <w:pPr>
+        <w:ind w:left="1440" w:hanging="360"/>
+      </w:pPr>
+      <w:rPr>
+        <w:rFonts w:ascii="Courier New" w:hAnsi="Courier New" w:cs="Courier New" w:hint="default"/>
+      </w:rPr>
+    </w:lvl>
+    <w:lvl w:ilvl="2" w:tplc="0C0A0005" w:tentative="1">
+      <w:start w:val="1"/>
+      <w:numFmt w:val="bullet"/>
+      <w:lvlText w:val=""/>
+      <w:lvlJc w:val="left"/>
+      <w:pPr>
+        <w:ind w:left="2160" w:hanging="360"/>
+      </w:pPr>
+      <w:rPr>
+        <w:rFonts w:ascii="Wingdings" w:hAnsi="Wingdings" w:hint="default"/>
+      </w:rPr>
+    </w:lvl>
+    <w:lvl w:ilvl="3" w:tplc="0C0A0001" w:tentative="1">
+      <w:start w:val="1"/>
+      <w:numFmt w:val="bullet"/>
+      <w:lvlText w:val=""/>
+      <w:lvlJc w:val="left"/>
+      <w:pPr>
+        <w:ind w:left="2880" w:hanging="360"/>
+      </w:pPr>
+      <w:rPr>
+        <w:rFonts w:ascii="Symbol" w:hAnsi="Symbol" w:hint="default"/>
+      </w:rPr>
+    </w:lvl>
+    <w:lvl w:ilvl="4" w:tplc="0C0A0003" w:tentative="1">
+      <w:start w:val="1"/>
+      <w:numFmt w:val="bullet"/>
+      <w:lvlText w:val="o"/>
+      <w:lvlJc w:val="left"/>
+      <w:pPr>
+        <w:ind w:left="3600" w:hanging="360"/>
+      </w:pPr>
+      <w:rPr>
+        <w:rFonts w:ascii="Courier New" w:hAnsi="Courier New" w:cs="Courier New" w:hint="default"/>
+      </w:rPr>
+    </w:lvl>
+    <w:lvl w:ilvl="5" w:tplc="0C0A0005" w:tentative="1">
+      <w:start w:val="1"/>
+      <w:numFmt w:val="bullet"/>
+      <w:lvlText w:val=""/>
+      <w:lvlJc w:val="left"/>
+      <w:pPr>
+        <w:ind w:left="4320" w:hanging="360"/>
+      </w:pPr>
+      <w:rPr>
+        <w:rFonts w:ascii="Wingdings" w:hAnsi="Wingdings" w:hint="default"/>
+      </w:rPr>
+    </w:lvl>
+    <w:lvl w:ilvl="6" w:tplc="0C0A0001" w:tentative="1">
+      <w:start w:val="1"/>
+      <w:numFmt w:val="bullet"/>
+      <w:lvlText w:val=""/>
+      <w:lvlJc w:val="left"/>
+      <w:pPr>
+        <w:ind w:left="5040" w:hanging="360"/>
+      </w:pPr>
+      <w:rPr>
+        <w:rFonts w:ascii="Symbol" w:hAnsi="Symbol" w:hint="default"/>
+      </w:rPr>
+    </w:lvl>
+    <w:lvl w:ilvl="7" w:tplc="0C0A0003" w:tentative="1">
+      <w:start w:val="1"/>
+      <w:numFmt w:val="bullet"/>
+      <w:lvlText w:val="o"/>
+      <w:lvlJc w:val="left"/>
+      <w:pPr>
+        <w:ind w:left="5760" w:hanging="360"/>
+      </w:pPr>
+      <w:rPr>
+        <w:rFonts w:ascii="Courier New" w:hAnsi="Courier New" w:cs="Courier New" w:hint="default"/>
+      </w:rPr>
+    </w:lvl>
+    <w:lvl w:ilvl="8" w:tplc="0C0A0005" w:tentative="1">
+      <w:start w:val="1"/>
+      <w:numFmt w:val="bullet"/>
+      <w:lvlText w:val=""/>
+      <w:lvlJc w:val="left"/>
+      <w:pPr>
+        <w:ind w:left="6480" w:hanging="360"/>
+      </w:pPr>
+      <w:rPr>
+        <w:rFonts w:ascii="Wingdings" w:hAnsi="Wingdings" w:hint="default"/>
+      </w:rPr>
+    </w:lvl>
+  </w:abstractNum>
+  <w:abstractNum w:abstractNumId="8">
     <w:nsid w:val="6E2B2CEC"/>
     <w:multiLevelType w:val="hybridMultilevel"/>
     <w:tmpl w:val="49C2E732"/>
@@ -6181,7 +7418,7 @@
       </w:rPr>
     </w:lvl>
   </w:abstractNum>
-  <w:abstractNum w:abstractNumId="7">
+  <w:abstractNum w:abstractNumId="9">
     <w:nsid w:val="7A514D11"/>
     <w:multiLevelType w:val="hybridMultilevel"/>
     <w:tmpl w:val="A2287D0A"/>
@@ -6294,7 +7531,7 @@
       </w:rPr>
     </w:lvl>
   </w:abstractNum>
-  <w:abstractNum w:abstractNumId="8">
+  <w:abstractNum w:abstractNumId="10">
     <w:nsid w:val="7B885F61"/>
     <w:multiLevelType w:val="multilevel"/>
     <w:tmpl w:val="370C2B20"/>
@@ -6442,31 +7679,37 @@
     </w:lvl>
   </w:abstractNum>
   <w:num w:numId="1">
-    <w:abstractNumId w:val="6"/>
+    <w:abstractNumId w:val="8"/>
   </w:num>
   <w:num w:numId="2">
     <w:abstractNumId w:val="1"/>
   </w:num>
   <w:num w:numId="3">
-    <w:abstractNumId w:val="8"/>
+    <w:abstractNumId w:val="10"/>
   </w:num>
   <w:num w:numId="4">
-    <w:abstractNumId w:val="4"/>
+    <w:abstractNumId w:val="5"/>
   </w:num>
   <w:num w:numId="5">
+    <w:abstractNumId w:val="9"/>
+  </w:num>
+  <w:num w:numId="6">
     <w:abstractNumId w:val="7"/>
   </w:num>
-  <w:num w:numId="6">
-    <w:abstractNumId w:val="5"/>
-  </w:num>
   <w:num w:numId="7">
-    <w:abstractNumId w:val="3"/>
+    <w:abstractNumId w:val="4"/>
   </w:num>
   <w:num w:numId="8">
     <w:abstractNumId w:val="2"/>
   </w:num>
   <w:num w:numId="9">
     <w:abstractNumId w:val="0"/>
+  </w:num>
+  <w:num w:numId="10">
+    <w:abstractNumId w:val="3"/>
+  </w:num>
+  <w:num w:numId="11">
+    <w:abstractNumId w:val="6"/>
   </w:num>
 </w:numbering>
 </file>
@@ -6476,7 +7719,7 @@
   <w:docDefaults>
     <w:rPrDefault>
       <w:rPr>
-        <w:rFonts w:asciiTheme="minorHAnsi" w:eastAsiaTheme="minorHAnsi" w:hAnsiTheme="minorHAnsi" w:cstheme="minorBidi"/>
+        <w:rFonts w:asciiTheme="minorHAnsi" w:eastAsia="MS Mincho" w:hAnsiTheme="minorHAnsi" w:cstheme="minorBidi"/>
         <w:sz w:val="22"/>
         <w:szCs w:val="22"/>
         <w:lang w:val="es-CR" w:eastAsia="en-US" w:bidi="ar-SA"/>
@@ -6915,7 +8158,7 @@
   <w:docDefaults>
     <w:rPrDefault>
       <w:rPr>
-        <w:rFonts w:asciiTheme="minorHAnsi" w:eastAsiaTheme="minorHAnsi" w:hAnsiTheme="minorHAnsi" w:cstheme="minorBidi"/>
+        <w:rFonts w:asciiTheme="minorHAnsi" w:eastAsia="MS Mincho" w:hAnsiTheme="minorHAnsi" w:cstheme="minorBidi"/>
         <w:sz w:val="22"/>
         <w:szCs w:val="22"/>
         <w:lang w:val="es-CR" w:eastAsia="en-US" w:bidi="ar-SA"/>
@@ -7419,6 +8662,13 @@
     <w:pitch w:val="variable"/>
     <w:sig w:usb0="00000000" w:usb1="10000000" w:usb2="00000000" w:usb3="00000000" w:csb0="80000000" w:csb1="00000000"/>
   </w:font>
+  <w:font w:name="Calibri">
+    <w:panose1 w:val="020F0502020204030204"/>
+    <w:charset w:val="00"/>
+    <w:family w:val="swiss"/>
+    <w:pitch w:val="variable"/>
+    <w:sig w:usb0="E00002FF" w:usb1="4000ACFF" w:usb2="00000001" w:usb3="00000000" w:csb0="0000019F" w:csb1="00000000"/>
+  </w:font>
   <w:font w:name="Arial">
     <w:panose1 w:val="020B0604020202020204"/>
     <w:charset w:val="00"/>
@@ -7426,12 +8676,13 @@
     <w:pitch w:val="variable"/>
     <w:sig w:usb0="E0002AFF" w:usb1="C0007843" w:usb2="00000009" w:usb3="00000000" w:csb0="000001FF" w:csb1="00000000"/>
   </w:font>
-  <w:font w:name="Calibri">
-    <w:panose1 w:val="020F0502020204030204"/>
-    <w:charset w:val="00"/>
-    <w:family w:val="swiss"/>
-    <w:pitch w:val="variable"/>
-    <w:sig w:usb0="E00002FF" w:usb1="4000ACFF" w:usb2="00000001" w:usb3="00000000" w:csb0="0000019F" w:csb1="00000000"/>
+  <w:font w:name="MS Mincho">
+    <w:altName w:val="ＭＳ 明朝"/>
+    <w:panose1 w:val="02020609040205080304"/>
+    <w:charset w:val="80"/>
+    <w:family w:val="modern"/>
+    <w:pitch w:val="fixed"/>
+    <w:sig w:usb0="E00002FF" w:usb1="6AC7FDFB" w:usb2="08000012" w:usb3="00000000" w:csb0="0002009F" w:csb1="00000000"/>
   </w:font>
   <w:font w:name="Cambria">
     <w:panose1 w:val="02040503050406030204"/>
@@ -7468,6 +8719,7 @@
     <w:rsid w:val="003003AA"/>
     <w:rsid w:val="00671209"/>
     <w:rsid w:val="00BB706B"/>
+    <w:rsid w:val="00E25DA9"/>
     <w:rsid w:val="00E351DC"/>
   </w:rsids>
   <m:mathPr>
@@ -8239,7 +9491,7 @@
 </file>
 
 <file path=customXml/itemProps1.xml><?xml version="1.0" encoding="utf-8"?>
-<ds:datastoreItem xmlns:ds="http://schemas.openxmlformats.org/officeDocument/2006/customXml" ds:itemID="{1E4B3F72-6CAC-4E3A-8EEF-80075412B0CC}">
+<ds:datastoreItem xmlns:ds="http://schemas.openxmlformats.org/officeDocument/2006/customXml" ds:itemID="{90F65DC8-2A56-4FC4-8D0F-C307FCACCB1E}">
   <ds:schemaRefs>
     <ds:schemaRef ds:uri="http://schemas.openxmlformats.org/officeDocument/2006/bibliography"/>
   </ds:schemaRefs>

</xml_diff>

<commit_message>
Info agregada a investigación NoSQL
</commit_message>
<xml_diff>
--- a/investigacionNoSQL.docx
+++ b/investigacionNoSQL.docx
@@ -123,7 +123,7 @@
           <w:r>
             <w:rPr>
               <w:noProof/>
-              <w:lang w:eastAsia="es-CR"/>
+              <w:lang w:val="es-ES" w:eastAsia="es-ES"/>
             </w:rPr>
             <w:drawing>
               <wp:anchor distT="0" distB="0" distL="114300" distR="114300" simplePos="0" relativeHeight="251657728" behindDoc="1" locked="0" layoutInCell="1" allowOverlap="1" wp14:anchorId="07AEF6D7" wp14:editId="5E404F6D">
@@ -200,7 +200,7 @@
           <w:r>
             <w:rPr>
               <w:noProof/>
-              <w:lang w:eastAsia="es-CR"/>
+              <w:lang w:val="es-ES" w:eastAsia="es-ES"/>
             </w:rPr>
             <mc:AlternateContent>
               <mc:Choice Requires="wps">
@@ -5146,7 +5146,7 @@
       <w:r>
         <w:rPr>
           <w:noProof/>
-          <w:lang w:eastAsia="es-CR"/>
+          <w:lang w:val="es-ES" w:eastAsia="es-ES"/>
         </w:rPr>
         <w:drawing>
           <wp:inline distT="0" distB="0" distL="0" distR="0" wp14:anchorId="462C1276" wp14:editId="0D257D80">
@@ -5582,7 +5582,7 @@
       <w:r>
         <w:rPr>
           <w:noProof/>
-          <w:lang w:eastAsia="es-CR"/>
+          <w:lang w:val="es-ES" w:eastAsia="es-ES"/>
         </w:rPr>
         <w:drawing>
           <wp:inline distT="0" distB="0" distL="0" distR="0" wp14:anchorId="6476E9B1" wp14:editId="40F02A9B">
@@ -5648,13 +5648,23 @@
       <w:pPr>
         <w:spacing w:line="240" w:lineRule="auto"/>
         <w:rPr>
+          <w:color w:val="FFFFFF" w:themeColor="background1"/>
+          <w:sz w:val="24"/>
+          <w:szCs w:val="24"/>
+          <w:lang w:val="es-ES"/>
+        </w:rPr>
+      </w:pPr>
+      <w:r>
+        <w:rPr>
           <w:b/>
           <w:color w:val="FFFFFF" w:themeColor="background1"/>
           <w:sz w:val="40"/>
           <w:szCs w:val="40"/>
           <w:lang w:val="es-ES"/>
         </w:rPr>
-      </w:pPr>
+        <w:lastRenderedPageBreak/>
+        <w:t xml:space="preserve">¿Cuáles son las soluciones más sobresalientes </w:t>
+      </w:r>
       <w:r>
         <w:rPr>
           <w:b/>
@@ -5663,9 +5673,9 @@
           <w:szCs w:val="40"/>
           <w:lang w:val="es-ES"/>
         </w:rPr>
-        <w:lastRenderedPageBreak/>
-        <w:t xml:space="preserve">¿Cuáles son las soluciones más sobresalientes </w:t>
-      </w:r>
+        <w:t xml:space="preserve">de </w:t>
+      </w:r>
+      <w:proofErr w:type="spellStart"/>
       <w:r>
         <w:rPr>
           <w:b/>
@@ -5674,9 +5684,9 @@
           <w:szCs w:val="40"/>
           <w:lang w:val="es-ES"/>
         </w:rPr>
-        <w:t xml:space="preserve">de </w:t>
-      </w:r>
-      <w:proofErr w:type="spellStart"/>
+        <w:t>NoSQL</w:t>
+      </w:r>
+      <w:proofErr w:type="spellEnd"/>
       <w:r>
         <w:rPr>
           <w:b/>
@@ -5685,10 +5695,1163 @@
           <w:szCs w:val="40"/>
           <w:lang w:val="es-ES"/>
         </w:rPr>
+        <w:t>?</w:t>
+      </w:r>
+    </w:p>
+    <w:p>
+      <w:pPr>
+        <w:spacing w:line="240" w:lineRule="auto"/>
+        <w:rPr>
+          <w:b/>
+          <w:color w:val="FFFFFF" w:themeColor="background1"/>
+          <w:sz w:val="24"/>
+          <w:szCs w:val="24"/>
+          <w:lang w:val="es-ES"/>
+        </w:rPr>
+      </w:pPr>
+      <w:proofErr w:type="spellStart"/>
+      <w:r>
+        <w:rPr>
+          <w:b/>
+          <w:color w:val="FFFFFF" w:themeColor="background1"/>
+          <w:sz w:val="24"/>
+          <w:szCs w:val="24"/>
+          <w:lang w:val="es-ES"/>
+        </w:rPr>
+        <w:t>MongoDB</w:t>
+      </w:r>
+      <w:proofErr w:type="spellEnd"/>
+      <w:r>
+        <w:rPr>
+          <w:b/>
+          <w:color w:val="FFFFFF" w:themeColor="background1"/>
+          <w:sz w:val="24"/>
+          <w:szCs w:val="24"/>
+          <w:lang w:val="es-ES"/>
+        </w:rPr>
+        <w:t>:</w:t>
+      </w:r>
+    </w:p>
+    <w:p>
+      <w:pPr>
+        <w:spacing w:line="240" w:lineRule="auto"/>
+        <w:rPr>
+          <w:color w:val="FFFFFF" w:themeColor="background1"/>
+          <w:sz w:val="24"/>
+          <w:szCs w:val="24"/>
+          <w:lang w:val="es-ES"/>
+        </w:rPr>
+      </w:pPr>
+      <w:proofErr w:type="spellStart"/>
+      <w:r>
+        <w:rPr>
+          <w:color w:val="FFFFFF" w:themeColor="background1"/>
+          <w:sz w:val="24"/>
+          <w:szCs w:val="24"/>
+          <w:lang w:val="es-ES"/>
+        </w:rPr>
+        <w:t>MongoDB</w:t>
+      </w:r>
+      <w:proofErr w:type="spellEnd"/>
+      <w:r>
+        <w:rPr>
+          <w:color w:val="FFFFFF" w:themeColor="background1"/>
+          <w:sz w:val="24"/>
+          <w:szCs w:val="24"/>
+          <w:lang w:val="es-ES"/>
+        </w:rPr>
+        <w:t xml:space="preserve"> es un sistema de base de datos </w:t>
+      </w:r>
+      <w:proofErr w:type="spellStart"/>
+      <w:r>
+        <w:rPr>
+          <w:color w:val="FFFFFF" w:themeColor="background1"/>
+          <w:sz w:val="24"/>
+          <w:szCs w:val="24"/>
+          <w:lang w:val="es-ES"/>
+        </w:rPr>
         <w:t>NoSQL</w:t>
       </w:r>
       <w:proofErr w:type="spellEnd"/>
       <w:r>
+        <w:rPr>
+          <w:color w:val="FFFFFF" w:themeColor="background1"/>
+          <w:sz w:val="24"/>
+          <w:szCs w:val="24"/>
+          <w:lang w:val="es-ES"/>
+        </w:rPr>
+        <w:t xml:space="preserve"> orientado a documentos y  desarrollado bajo el concepto de código abierto.</w:t>
+      </w:r>
+    </w:p>
+    <w:p>
+      <w:pPr>
+        <w:spacing w:line="240" w:lineRule="auto"/>
+        <w:rPr>
+          <w:color w:val="FFFFFF" w:themeColor="background1"/>
+          <w:sz w:val="24"/>
+          <w:szCs w:val="24"/>
+          <w:lang w:val="es-ES"/>
+        </w:rPr>
+      </w:pPr>
+      <w:proofErr w:type="spellStart"/>
+      <w:r>
+        <w:rPr>
+          <w:color w:val="FFFFFF" w:themeColor="background1"/>
+          <w:sz w:val="24"/>
+          <w:szCs w:val="24"/>
+          <w:lang w:val="es-ES"/>
+        </w:rPr>
+        <w:t>MongoDB</w:t>
+      </w:r>
+      <w:proofErr w:type="spellEnd"/>
+      <w:r>
+        <w:rPr>
+          <w:color w:val="FFFFFF" w:themeColor="background1"/>
+          <w:sz w:val="24"/>
+          <w:szCs w:val="24"/>
+          <w:lang w:val="es-ES"/>
+        </w:rPr>
+        <w:t xml:space="preserve"> es la más popular de las bases de datos </w:t>
+      </w:r>
+      <w:proofErr w:type="spellStart"/>
+      <w:r>
+        <w:rPr>
+          <w:color w:val="FFFFFF" w:themeColor="background1"/>
+          <w:sz w:val="24"/>
+          <w:szCs w:val="24"/>
+          <w:lang w:val="es-ES"/>
+        </w:rPr>
+        <w:t>NoSQL</w:t>
+      </w:r>
+      <w:proofErr w:type="spellEnd"/>
+      <w:r>
+        <w:rPr>
+          <w:color w:val="FFFFFF" w:themeColor="background1"/>
+          <w:sz w:val="24"/>
+          <w:szCs w:val="24"/>
+          <w:lang w:val="es-ES"/>
+        </w:rPr>
+        <w:t>, con más de 7 millones de descargas y cientos de miles de despliegues.  Su popularidad viene de la facilidad en el despliegue y de la flexibilidad en manejar datos en móviles, redes sociales y aplicaciones web. La nueva versión se reforzó la seguridad y se mejoraron las capacidades analíticas, también mejoró la escalabilidad, algo en lo que compite c</w:t>
+      </w:r>
+      <w:r>
+        <w:rPr>
+          <w:color w:val="FFFFFF" w:themeColor="background1"/>
+          <w:sz w:val="24"/>
+          <w:szCs w:val="24"/>
+          <w:lang w:val="es-ES"/>
+        </w:rPr>
+        <w:t xml:space="preserve">on </w:t>
+      </w:r>
+      <w:proofErr w:type="spellStart"/>
+      <w:r>
+        <w:rPr>
+          <w:color w:val="FFFFFF" w:themeColor="background1"/>
+          <w:sz w:val="24"/>
+          <w:szCs w:val="24"/>
+          <w:lang w:val="es-ES"/>
+        </w:rPr>
+        <w:t>Cassandra</w:t>
+      </w:r>
+      <w:proofErr w:type="spellEnd"/>
+      <w:r>
+        <w:rPr>
+          <w:color w:val="FFFFFF" w:themeColor="background1"/>
+          <w:sz w:val="24"/>
+          <w:szCs w:val="24"/>
+          <w:lang w:val="es-ES"/>
+        </w:rPr>
+        <w:t xml:space="preserve">, </w:t>
+      </w:r>
+      <w:proofErr w:type="spellStart"/>
+      <w:r>
+        <w:rPr>
+          <w:color w:val="FFFFFF" w:themeColor="background1"/>
+          <w:sz w:val="24"/>
+          <w:szCs w:val="24"/>
+          <w:lang w:val="es-ES"/>
+        </w:rPr>
+        <w:t>Couchbase</w:t>
+      </w:r>
+      <w:proofErr w:type="spellEnd"/>
+      <w:r>
+        <w:rPr>
+          <w:color w:val="FFFFFF" w:themeColor="background1"/>
+          <w:sz w:val="24"/>
+          <w:szCs w:val="24"/>
+          <w:lang w:val="es-ES"/>
+        </w:rPr>
+        <w:t xml:space="preserve"> y </w:t>
+      </w:r>
+      <w:proofErr w:type="spellStart"/>
+      <w:r>
+        <w:rPr>
+          <w:color w:val="FFFFFF" w:themeColor="background1"/>
+          <w:sz w:val="24"/>
+          <w:szCs w:val="24"/>
+          <w:lang w:val="es-ES"/>
+        </w:rPr>
+        <w:t>Riak</w:t>
+      </w:r>
+      <w:proofErr w:type="spellEnd"/>
+      <w:r>
+        <w:rPr>
+          <w:color w:val="FFFFFF" w:themeColor="background1"/>
+          <w:sz w:val="24"/>
+          <w:szCs w:val="24"/>
+          <w:lang w:val="es-ES"/>
+        </w:rPr>
+        <w:t>.</w:t>
+      </w:r>
+    </w:p>
+    <w:p>
+      <w:pPr>
+        <w:spacing w:line="240" w:lineRule="auto"/>
+        <w:rPr>
+          <w:color w:val="FFFFFF" w:themeColor="background1"/>
+          <w:sz w:val="24"/>
+          <w:szCs w:val="24"/>
+          <w:lang w:val="es-ES"/>
+        </w:rPr>
+      </w:pPr>
+      <w:r>
+        <w:rPr>
+          <w:color w:val="FFFFFF" w:themeColor="background1"/>
+          <w:sz w:val="24"/>
+          <w:szCs w:val="24"/>
+          <w:lang w:val="es-ES"/>
+        </w:rPr>
+        <w:t>Clientes destacados</w:t>
+      </w:r>
+      <w:r>
+        <w:rPr>
+          <w:color w:val="FFFFFF" w:themeColor="background1"/>
+          <w:sz w:val="24"/>
+          <w:szCs w:val="24"/>
+          <w:lang w:val="es-ES"/>
+        </w:rPr>
+        <w:t xml:space="preserve">: Cisco, eBay, Intuit, </w:t>
+      </w:r>
+      <w:proofErr w:type="spellStart"/>
+      <w:r>
+        <w:rPr>
+          <w:color w:val="FFFFFF" w:themeColor="background1"/>
+          <w:sz w:val="24"/>
+          <w:szCs w:val="24"/>
+          <w:lang w:val="es-ES"/>
+        </w:rPr>
+        <w:t>MetLife</w:t>
+      </w:r>
+      <w:proofErr w:type="spellEnd"/>
+      <w:r>
+        <w:rPr>
+          <w:color w:val="FFFFFF" w:themeColor="background1"/>
+          <w:sz w:val="24"/>
+          <w:szCs w:val="24"/>
+          <w:lang w:val="es-ES"/>
+        </w:rPr>
+        <w:t>.</w:t>
+      </w:r>
+    </w:p>
+    <w:p>
+      <w:pPr>
+        <w:spacing w:line="240" w:lineRule="auto"/>
+        <w:rPr>
+          <w:b/>
+          <w:color w:val="FFFFFF" w:themeColor="background1"/>
+          <w:sz w:val="28"/>
+          <w:szCs w:val="28"/>
+          <w:lang w:val="es-ES"/>
+        </w:rPr>
+      </w:pPr>
+      <w:proofErr w:type="spellStart"/>
+      <w:r>
+        <w:rPr>
+          <w:b/>
+          <w:color w:val="FFFFFF" w:themeColor="background1"/>
+          <w:sz w:val="28"/>
+          <w:szCs w:val="28"/>
+          <w:lang w:val="es-ES"/>
+        </w:rPr>
+        <w:t>Cassandra</w:t>
+      </w:r>
+      <w:proofErr w:type="spellEnd"/>
+      <w:r>
+        <w:rPr>
+          <w:b/>
+          <w:color w:val="FFFFFF" w:themeColor="background1"/>
+          <w:sz w:val="28"/>
+          <w:szCs w:val="28"/>
+          <w:lang w:val="es-ES"/>
+        </w:rPr>
+        <w:t>:</w:t>
+      </w:r>
+    </w:p>
+    <w:p>
+      <w:pPr>
+        <w:spacing w:line="240" w:lineRule="auto"/>
+        <w:rPr>
+          <w:color w:val="FFFFFF" w:themeColor="background1"/>
+          <w:sz w:val="24"/>
+          <w:szCs w:val="24"/>
+          <w:lang w:val="es-ES"/>
+        </w:rPr>
+      </w:pPr>
+      <w:proofErr w:type="spellStart"/>
+      <w:r>
+        <w:rPr>
+          <w:color w:val="FFFFFF" w:themeColor="background1"/>
+          <w:sz w:val="24"/>
+          <w:szCs w:val="24"/>
+          <w:lang w:val="es-ES"/>
+        </w:rPr>
+        <w:t>Cassandra</w:t>
+      </w:r>
+      <w:proofErr w:type="spellEnd"/>
+      <w:r>
+        <w:rPr>
+          <w:color w:val="FFFFFF" w:themeColor="background1"/>
+          <w:sz w:val="24"/>
+          <w:szCs w:val="24"/>
+          <w:lang w:val="es-ES"/>
+        </w:rPr>
+        <w:t xml:space="preserve"> es una base de datos de código abierto, inicialmente desarrollada por Facebook, que mezcla las cualidades de la base de datos de Amazon </w:t>
+      </w:r>
+      <w:proofErr w:type="spellStart"/>
+      <w:r>
+        <w:rPr>
+          <w:color w:val="FFFFFF" w:themeColor="background1"/>
+          <w:sz w:val="24"/>
+          <w:szCs w:val="24"/>
+          <w:lang w:val="es-ES"/>
+        </w:rPr>
+        <w:t>Dynamo</w:t>
+      </w:r>
+      <w:proofErr w:type="spellEnd"/>
+      <w:r>
+        <w:rPr>
+          <w:color w:val="FFFFFF" w:themeColor="background1"/>
+          <w:sz w:val="24"/>
+          <w:szCs w:val="24"/>
+          <w:lang w:val="es-ES"/>
+        </w:rPr>
+        <w:t xml:space="preserve"> con el diseño </w:t>
+      </w:r>
+      <w:proofErr w:type="spellStart"/>
+      <w:r>
+        <w:rPr>
+          <w:color w:val="FFFFFF" w:themeColor="background1"/>
+          <w:sz w:val="24"/>
+          <w:szCs w:val="24"/>
+          <w:lang w:val="es-ES"/>
+        </w:rPr>
+        <w:t>columnar</w:t>
+      </w:r>
+      <w:proofErr w:type="spellEnd"/>
+      <w:r>
+        <w:rPr>
+          <w:color w:val="FFFFFF" w:themeColor="background1"/>
+          <w:sz w:val="24"/>
+          <w:szCs w:val="24"/>
+          <w:lang w:val="es-ES"/>
+        </w:rPr>
+        <w:t xml:space="preserve"> de la base de datos </w:t>
+      </w:r>
+      <w:proofErr w:type="spellStart"/>
+      <w:r>
+        <w:rPr>
+          <w:color w:val="FFFFFF" w:themeColor="background1"/>
+          <w:sz w:val="24"/>
+          <w:szCs w:val="24"/>
+          <w:lang w:val="es-ES"/>
+        </w:rPr>
+        <w:t>Bigtable</w:t>
+      </w:r>
+      <w:proofErr w:type="spellEnd"/>
+      <w:r>
+        <w:rPr>
+          <w:color w:val="FFFFFF" w:themeColor="background1"/>
+          <w:sz w:val="24"/>
+          <w:szCs w:val="24"/>
+          <w:lang w:val="es-ES"/>
+        </w:rPr>
+        <w:t xml:space="preserve"> de Google. Proporciona escalabilidad, tolerancia a fallos, descentralización y durabilidad.</w:t>
+      </w:r>
+    </w:p>
+    <w:p>
+      <w:pPr>
+        <w:spacing w:line="240" w:lineRule="auto"/>
+        <w:rPr>
+          <w:color w:val="FFFFFF" w:themeColor="background1"/>
+          <w:sz w:val="24"/>
+          <w:szCs w:val="24"/>
+          <w:lang w:val="es-ES"/>
+        </w:rPr>
+      </w:pPr>
+      <w:proofErr w:type="spellStart"/>
+      <w:r>
+        <w:rPr>
+          <w:color w:val="FFFFFF" w:themeColor="background1"/>
+          <w:sz w:val="24"/>
+          <w:szCs w:val="24"/>
+          <w:lang w:val="es-ES"/>
+        </w:rPr>
+        <w:t>Cassandra</w:t>
+      </w:r>
+      <w:proofErr w:type="spellEnd"/>
+      <w:r>
+        <w:rPr>
+          <w:color w:val="FFFFFF" w:themeColor="background1"/>
+          <w:sz w:val="24"/>
+          <w:szCs w:val="24"/>
+          <w:lang w:val="es-ES"/>
+        </w:rPr>
+        <w:t xml:space="preserve"> destaca por su flexibilidad y por su modelado de datos </w:t>
+      </w:r>
+      <w:proofErr w:type="spellStart"/>
+      <w:r>
+        <w:rPr>
+          <w:color w:val="FFFFFF" w:themeColor="background1"/>
+          <w:sz w:val="24"/>
+          <w:szCs w:val="24"/>
+          <w:lang w:val="es-ES"/>
+        </w:rPr>
+        <w:t>NoSQL</w:t>
+      </w:r>
+      <w:proofErr w:type="spellEnd"/>
+      <w:r>
+        <w:rPr>
+          <w:color w:val="FFFFFF" w:themeColor="background1"/>
+          <w:sz w:val="24"/>
+          <w:szCs w:val="24"/>
+          <w:lang w:val="es-ES"/>
+        </w:rPr>
+        <w:t xml:space="preserve">. </w:t>
+      </w:r>
+      <w:proofErr w:type="spellStart"/>
+      <w:r>
+        <w:rPr>
+          <w:color w:val="FFFFFF" w:themeColor="background1"/>
+          <w:sz w:val="24"/>
+          <w:szCs w:val="24"/>
+          <w:lang w:val="es-ES"/>
+        </w:rPr>
+        <w:t>DataStax</w:t>
+      </w:r>
+      <w:proofErr w:type="spellEnd"/>
+      <w:r>
+        <w:rPr>
+          <w:color w:val="FFFFFF" w:themeColor="background1"/>
+          <w:sz w:val="24"/>
+          <w:szCs w:val="24"/>
+          <w:lang w:val="es-ES"/>
+        </w:rPr>
+        <w:t xml:space="preserve"> proporciona soporte de todas las distribuciones. De </w:t>
+      </w:r>
+      <w:proofErr w:type="gramStart"/>
+      <w:r>
+        <w:rPr>
+          <w:color w:val="FFFFFF" w:themeColor="background1"/>
+          <w:sz w:val="24"/>
+          <w:szCs w:val="24"/>
+          <w:lang w:val="es-ES"/>
+        </w:rPr>
+        <w:t>todas la bases</w:t>
+      </w:r>
+      <w:proofErr w:type="gramEnd"/>
+      <w:r>
+        <w:rPr>
+          <w:color w:val="FFFFFF" w:themeColor="background1"/>
+          <w:sz w:val="24"/>
+          <w:szCs w:val="24"/>
+          <w:lang w:val="es-ES"/>
+        </w:rPr>
+        <w:t xml:space="preserve"> de datos </w:t>
+      </w:r>
+      <w:proofErr w:type="spellStart"/>
+      <w:r>
+        <w:rPr>
+          <w:color w:val="FFFFFF" w:themeColor="background1"/>
+          <w:sz w:val="24"/>
+          <w:szCs w:val="24"/>
+          <w:lang w:val="es-ES"/>
+        </w:rPr>
+        <w:t>NoSQL</w:t>
+      </w:r>
+      <w:proofErr w:type="spellEnd"/>
+      <w:r>
+        <w:rPr>
+          <w:color w:val="FFFFFF" w:themeColor="background1"/>
+          <w:sz w:val="24"/>
+          <w:szCs w:val="24"/>
+          <w:lang w:val="es-ES"/>
+        </w:rPr>
+        <w:t xml:space="preserve">, </w:t>
+      </w:r>
+      <w:proofErr w:type="spellStart"/>
+      <w:r>
+        <w:rPr>
+          <w:color w:val="FFFFFF" w:themeColor="background1"/>
+          <w:sz w:val="24"/>
+          <w:szCs w:val="24"/>
+          <w:lang w:val="es-ES"/>
+        </w:rPr>
+        <w:t>Cassandra</w:t>
+      </w:r>
+      <w:proofErr w:type="spellEnd"/>
+      <w:r>
+        <w:rPr>
+          <w:color w:val="FFFFFF" w:themeColor="background1"/>
+          <w:sz w:val="24"/>
+          <w:szCs w:val="24"/>
+          <w:lang w:val="es-ES"/>
+        </w:rPr>
+        <w:t xml:space="preserve"> es la más escalable, pero también tiene f</w:t>
+      </w:r>
+      <w:r>
+        <w:rPr>
+          <w:color w:val="FFFFFF" w:themeColor="background1"/>
+          <w:sz w:val="24"/>
+          <w:szCs w:val="24"/>
+          <w:lang w:val="es-ES"/>
+        </w:rPr>
+        <w:t>ama de ser la más compleja.</w:t>
+      </w:r>
+    </w:p>
+    <w:p>
+      <w:pPr>
+        <w:rPr>
+          <w:color w:val="FFFFFF" w:themeColor="background1"/>
+          <w:sz w:val="24"/>
+          <w:szCs w:val="24"/>
+          <w:lang w:val="es-ES"/>
+        </w:rPr>
+      </w:pPr>
+      <w:r>
+        <w:rPr>
+          <w:color w:val="FFFFFF" w:themeColor="background1"/>
+          <w:sz w:val="24"/>
+          <w:szCs w:val="24"/>
+          <w:lang w:val="es-ES"/>
+        </w:rPr>
+        <w:t xml:space="preserve">Clientes destacados: </w:t>
+      </w:r>
+      <w:proofErr w:type="spellStart"/>
+      <w:r>
+        <w:rPr>
+          <w:color w:val="FFFFFF" w:themeColor="background1"/>
+          <w:sz w:val="24"/>
+          <w:szCs w:val="24"/>
+          <w:lang w:val="es-ES"/>
+        </w:rPr>
+        <w:t>Constant</w:t>
+      </w:r>
+      <w:proofErr w:type="spellEnd"/>
+      <w:r>
+        <w:rPr>
+          <w:color w:val="FFFFFF" w:themeColor="background1"/>
+          <w:sz w:val="24"/>
+          <w:szCs w:val="24"/>
+          <w:lang w:val="es-ES"/>
+        </w:rPr>
+        <w:t xml:space="preserve"> </w:t>
+      </w:r>
+      <w:proofErr w:type="spellStart"/>
+      <w:r>
+        <w:rPr>
+          <w:color w:val="FFFFFF" w:themeColor="background1"/>
+          <w:sz w:val="24"/>
+          <w:szCs w:val="24"/>
+          <w:lang w:val="es-ES"/>
+        </w:rPr>
+        <w:t>Contact</w:t>
+      </w:r>
+      <w:proofErr w:type="spellEnd"/>
+      <w:r>
+        <w:rPr>
+          <w:color w:val="FFFFFF" w:themeColor="background1"/>
+          <w:sz w:val="24"/>
+          <w:szCs w:val="24"/>
+          <w:lang w:val="es-ES"/>
+        </w:rPr>
+        <w:t xml:space="preserve">, eBay, </w:t>
+      </w:r>
+      <w:proofErr w:type="spellStart"/>
+      <w:r>
+        <w:rPr>
+          <w:color w:val="FFFFFF" w:themeColor="background1"/>
+          <w:sz w:val="24"/>
+          <w:szCs w:val="24"/>
+          <w:lang w:val="es-ES"/>
+        </w:rPr>
+        <w:t>Netflix</w:t>
+      </w:r>
+      <w:proofErr w:type="spellEnd"/>
+    </w:p>
+    <w:p>
+      <w:pPr>
+        <w:rPr>
+          <w:b/>
+          <w:color w:val="FFFFFF" w:themeColor="background1"/>
+          <w:sz w:val="28"/>
+          <w:szCs w:val="28"/>
+          <w:lang w:val="es-ES"/>
+        </w:rPr>
+      </w:pPr>
+      <w:proofErr w:type="spellStart"/>
+      <w:r>
+        <w:rPr>
+          <w:b/>
+          <w:color w:val="FFFFFF" w:themeColor="background1"/>
+          <w:sz w:val="28"/>
+          <w:szCs w:val="28"/>
+          <w:lang w:val="es-ES"/>
+        </w:rPr>
+        <w:t>Riak</w:t>
+      </w:r>
+      <w:proofErr w:type="spellEnd"/>
+      <w:r>
+        <w:rPr>
+          <w:b/>
+          <w:color w:val="FFFFFF" w:themeColor="background1"/>
+          <w:sz w:val="28"/>
+          <w:szCs w:val="28"/>
+          <w:lang w:val="es-ES"/>
+        </w:rPr>
+        <w:t>:</w:t>
+      </w:r>
+    </w:p>
+    <w:p>
+      <w:pPr>
+        <w:rPr>
+          <w:color w:val="FFFFFF" w:themeColor="background1"/>
+          <w:sz w:val="24"/>
+          <w:szCs w:val="24"/>
+          <w:lang w:val="es-ES"/>
+        </w:rPr>
+      </w:pPr>
+      <w:proofErr w:type="spellStart"/>
+      <w:r>
+        <w:rPr>
+          <w:color w:val="FFFFFF" w:themeColor="background1"/>
+          <w:sz w:val="24"/>
+          <w:szCs w:val="24"/>
+          <w:lang w:val="es-ES"/>
+        </w:rPr>
+        <w:t>Riak</w:t>
+      </w:r>
+      <w:proofErr w:type="spellEnd"/>
+      <w:r>
+        <w:rPr>
+          <w:color w:val="FFFFFF" w:themeColor="background1"/>
+          <w:sz w:val="24"/>
+          <w:szCs w:val="24"/>
+          <w:lang w:val="es-ES"/>
+        </w:rPr>
+        <w:t xml:space="preserve"> es una base </w:t>
+      </w:r>
+      <w:proofErr w:type="spellStart"/>
+      <w:r>
+        <w:rPr>
+          <w:color w:val="FFFFFF" w:themeColor="background1"/>
+          <w:sz w:val="24"/>
+          <w:szCs w:val="24"/>
+          <w:lang w:val="es-ES"/>
+        </w:rPr>
+        <w:t>NoSQL</w:t>
+      </w:r>
+      <w:proofErr w:type="spellEnd"/>
+      <w:r>
+        <w:rPr>
+          <w:color w:val="FFFFFF" w:themeColor="background1"/>
+          <w:sz w:val="24"/>
+          <w:szCs w:val="24"/>
+          <w:lang w:val="es-ES"/>
+        </w:rPr>
+        <w:t xml:space="preserve"> clave-valor. Es escalable y simplifica el desarrollo, dando a los usuarios la capacidad de formar rápidamente prototipos, probar y desplegar sus aplicaciones.</w:t>
+      </w:r>
+    </w:p>
+    <w:p>
+      <w:pPr>
+        <w:rPr>
+          <w:color w:val="FFFFFF" w:themeColor="background1"/>
+          <w:sz w:val="24"/>
+          <w:szCs w:val="24"/>
+          <w:lang w:val="es-ES"/>
+        </w:rPr>
+      </w:pPr>
+      <w:r>
+        <w:rPr>
+          <w:color w:val="FFFFFF" w:themeColor="background1"/>
+          <w:sz w:val="24"/>
+          <w:szCs w:val="24"/>
+          <w:lang w:val="es-ES"/>
+        </w:rPr>
+        <w:t xml:space="preserve"> </w:t>
+      </w:r>
+      <w:proofErr w:type="spellStart"/>
+      <w:r>
+        <w:rPr>
+          <w:color w:val="FFFFFF" w:themeColor="background1"/>
+          <w:sz w:val="24"/>
+          <w:szCs w:val="24"/>
+          <w:lang w:val="es-ES"/>
+        </w:rPr>
+        <w:t>Riak</w:t>
+      </w:r>
+      <w:proofErr w:type="spellEnd"/>
+      <w:r>
+        <w:rPr>
+          <w:color w:val="FFFFFF" w:themeColor="background1"/>
+          <w:sz w:val="24"/>
+          <w:szCs w:val="24"/>
+          <w:lang w:val="es-ES"/>
+        </w:rPr>
+        <w:t xml:space="preserve"> fue diseñado para una escalabilidad masiva, simplicidad, tolerancia a fallos y simplificar las operaciones. </w:t>
+      </w:r>
+      <w:proofErr w:type="spellStart"/>
+      <w:r>
+        <w:rPr>
+          <w:color w:val="FFFFFF" w:themeColor="background1"/>
+          <w:sz w:val="24"/>
+          <w:szCs w:val="24"/>
+          <w:lang w:val="es-ES"/>
+        </w:rPr>
+        <w:t>Riak</w:t>
+      </w:r>
+      <w:proofErr w:type="spellEnd"/>
+      <w:r>
+        <w:rPr>
+          <w:color w:val="FFFFFF" w:themeColor="background1"/>
+          <w:sz w:val="24"/>
+          <w:szCs w:val="24"/>
+          <w:lang w:val="es-ES"/>
+        </w:rPr>
+        <w:t xml:space="preserve"> replica y recupera los datos de forma inteligente para que estén disponibles para la lectura y escritura, incluso en condiciones de fallo. Además, se puede añadir nuevas máquinas al clúster </w:t>
+      </w:r>
+      <w:proofErr w:type="spellStart"/>
+      <w:r>
+        <w:rPr>
+          <w:color w:val="FFFFFF" w:themeColor="background1"/>
+          <w:sz w:val="24"/>
+          <w:szCs w:val="24"/>
+          <w:lang w:val="es-ES"/>
+        </w:rPr>
+        <w:t>Riak</w:t>
+      </w:r>
+      <w:proofErr w:type="spellEnd"/>
+      <w:r>
+        <w:rPr>
+          <w:color w:val="FFFFFF" w:themeColor="background1"/>
+          <w:sz w:val="24"/>
+          <w:szCs w:val="24"/>
+          <w:lang w:val="es-ES"/>
+        </w:rPr>
+        <w:t xml:space="preserve"> fácilmente sin necesidad de incurri</w:t>
+      </w:r>
+      <w:r>
+        <w:rPr>
+          <w:color w:val="FFFFFF" w:themeColor="background1"/>
+          <w:sz w:val="24"/>
+          <w:szCs w:val="24"/>
+          <w:lang w:val="es-ES"/>
+        </w:rPr>
+        <w:t>r en una mayor carga operativa.</w:t>
+      </w:r>
+    </w:p>
+    <w:p>
+      <w:pPr>
+        <w:rPr>
+          <w:color w:val="FFFFFF" w:themeColor="background1"/>
+          <w:sz w:val="24"/>
+          <w:szCs w:val="24"/>
+          <w:lang w:val="en-US"/>
+        </w:rPr>
+      </w:pPr>
+      <w:proofErr w:type="spellStart"/>
+      <w:r>
+        <w:rPr>
+          <w:color w:val="FFFFFF" w:themeColor="background1"/>
+          <w:sz w:val="24"/>
+          <w:szCs w:val="24"/>
+          <w:lang w:val="en-US"/>
+        </w:rPr>
+        <w:t>Clientes</w:t>
+      </w:r>
+      <w:proofErr w:type="spellEnd"/>
+      <w:r>
+        <w:rPr>
+          <w:color w:val="FFFFFF" w:themeColor="background1"/>
+          <w:sz w:val="24"/>
+          <w:szCs w:val="24"/>
+          <w:lang w:val="en-US"/>
+        </w:rPr>
+        <w:t xml:space="preserve"> </w:t>
+      </w:r>
+      <w:proofErr w:type="spellStart"/>
+      <w:r>
+        <w:rPr>
+          <w:color w:val="FFFFFF" w:themeColor="background1"/>
+          <w:sz w:val="24"/>
+          <w:szCs w:val="24"/>
+          <w:lang w:val="en-US"/>
+        </w:rPr>
+        <w:t>destacados</w:t>
+      </w:r>
+      <w:proofErr w:type="spellEnd"/>
+      <w:r>
+        <w:rPr>
+          <w:color w:val="FFFFFF" w:themeColor="background1"/>
+          <w:sz w:val="24"/>
+          <w:szCs w:val="24"/>
+          <w:lang w:val="en-US"/>
+        </w:rPr>
+        <w:t xml:space="preserve">: Best Buy, </w:t>
+      </w:r>
+      <w:proofErr w:type="spellStart"/>
+      <w:r>
+        <w:rPr>
+          <w:color w:val="FFFFFF" w:themeColor="background1"/>
+          <w:sz w:val="24"/>
+          <w:szCs w:val="24"/>
+          <w:lang w:val="en-US"/>
+        </w:rPr>
+        <w:t>Ideeli</w:t>
+      </w:r>
+      <w:proofErr w:type="spellEnd"/>
+      <w:r>
+        <w:rPr>
+          <w:color w:val="FFFFFF" w:themeColor="background1"/>
+          <w:sz w:val="24"/>
+          <w:szCs w:val="24"/>
+          <w:lang w:val="en-US"/>
+        </w:rPr>
+        <w:t>, The Weather Company</w:t>
+      </w:r>
+    </w:p>
+    <w:p>
+      <w:pPr>
+        <w:rPr>
+          <w:color w:val="FFFFFF" w:themeColor="background1"/>
+          <w:sz w:val="24"/>
+          <w:szCs w:val="24"/>
+          <w:lang w:val="en-US"/>
+        </w:rPr>
+      </w:pPr>
+    </w:p>
+    <w:p>
+      <w:pPr>
+        <w:rPr>
+          <w:b/>
+          <w:color w:val="FFFFFF" w:themeColor="background1"/>
+          <w:sz w:val="28"/>
+          <w:szCs w:val="28"/>
+          <w:lang w:val="es-ES"/>
+        </w:rPr>
+      </w:pPr>
+      <w:proofErr w:type="spellStart"/>
+      <w:r>
+        <w:rPr>
+          <w:b/>
+          <w:color w:val="FFFFFF" w:themeColor="background1"/>
+          <w:sz w:val="28"/>
+          <w:szCs w:val="28"/>
+          <w:lang w:val="es-ES"/>
+        </w:rPr>
+        <w:lastRenderedPageBreak/>
+        <w:t>Aerospike</w:t>
+      </w:r>
+      <w:proofErr w:type="spellEnd"/>
+      <w:r>
+        <w:rPr>
+          <w:b/>
+          <w:color w:val="FFFFFF" w:themeColor="background1"/>
+          <w:sz w:val="28"/>
+          <w:szCs w:val="28"/>
+          <w:lang w:val="es-ES"/>
+        </w:rPr>
+        <w:t>:</w:t>
+      </w:r>
+    </w:p>
+    <w:p>
+      <w:pPr>
+        <w:rPr>
+          <w:color w:val="FFFFFF" w:themeColor="background1"/>
+          <w:sz w:val="24"/>
+          <w:szCs w:val="24"/>
+          <w:lang w:val="es-ES"/>
+        </w:rPr>
+      </w:pPr>
+      <w:proofErr w:type="spellStart"/>
+      <w:r>
+        <w:rPr>
+          <w:color w:val="FFFFFF" w:themeColor="background1"/>
+          <w:sz w:val="24"/>
+          <w:szCs w:val="24"/>
+          <w:lang w:val="es-ES"/>
+        </w:rPr>
+        <w:t>Aerospike</w:t>
+      </w:r>
+      <w:proofErr w:type="spellEnd"/>
+      <w:r>
+        <w:rPr>
+          <w:color w:val="FFFFFF" w:themeColor="background1"/>
+          <w:sz w:val="24"/>
+          <w:szCs w:val="24"/>
+          <w:lang w:val="es-ES"/>
+        </w:rPr>
+        <w:t xml:space="preserve"> es una base de datos en memoria distribuida y replicada, optimizada para utilizar tanto DRAM y flash / </w:t>
+      </w:r>
+      <w:proofErr w:type="spellStart"/>
+      <w:r>
+        <w:rPr>
+          <w:color w:val="FFFFFF" w:themeColor="background1"/>
+          <w:sz w:val="24"/>
+          <w:szCs w:val="24"/>
+          <w:lang w:val="es-ES"/>
+        </w:rPr>
+        <w:t>SSDs</w:t>
+      </w:r>
+      <w:proofErr w:type="spellEnd"/>
+      <w:r>
+        <w:rPr>
+          <w:color w:val="FFFFFF" w:themeColor="background1"/>
+          <w:sz w:val="24"/>
+          <w:szCs w:val="24"/>
+          <w:lang w:val="es-ES"/>
+        </w:rPr>
+        <w:t xml:space="preserve"> nativas. Actualmente está intentando abrirse camino en nuevas tecnologías, incluyendo juegos, comercio online y seguridad, donde podría</w:t>
+      </w:r>
+      <w:r>
+        <w:rPr>
+          <w:color w:val="FFFFFF" w:themeColor="background1"/>
+          <w:sz w:val="24"/>
+          <w:szCs w:val="24"/>
+          <w:lang w:val="es-ES"/>
+        </w:rPr>
+        <w:t xml:space="preserve"> destacar por su baja latencia.</w:t>
+      </w:r>
+    </w:p>
+    <w:p>
+      <w:pPr>
+        <w:rPr>
+          <w:color w:val="FFFFFF" w:themeColor="background1"/>
+          <w:sz w:val="24"/>
+          <w:szCs w:val="24"/>
+          <w:lang w:val="es-ES"/>
+        </w:rPr>
+      </w:pPr>
+      <w:r>
+        <w:rPr>
+          <w:color w:val="FFFFFF" w:themeColor="background1"/>
+          <w:sz w:val="24"/>
+          <w:szCs w:val="24"/>
+          <w:lang w:val="es-ES"/>
+        </w:rPr>
+        <w:t xml:space="preserve">Clientes destacados: </w:t>
+      </w:r>
+      <w:proofErr w:type="spellStart"/>
+      <w:r>
+        <w:rPr>
+          <w:color w:val="FFFFFF" w:themeColor="background1"/>
+          <w:sz w:val="24"/>
+          <w:szCs w:val="24"/>
+          <w:lang w:val="es-ES"/>
+        </w:rPr>
+        <w:t>Appnexus</w:t>
+      </w:r>
+      <w:proofErr w:type="spellEnd"/>
+      <w:r>
+        <w:rPr>
+          <w:color w:val="FFFFFF" w:themeColor="background1"/>
+          <w:sz w:val="24"/>
+          <w:szCs w:val="24"/>
+          <w:lang w:val="es-ES"/>
+        </w:rPr>
+        <w:t xml:space="preserve">, </w:t>
+      </w:r>
+      <w:proofErr w:type="spellStart"/>
+      <w:r>
+        <w:rPr>
+          <w:color w:val="FFFFFF" w:themeColor="background1"/>
+          <w:sz w:val="24"/>
+          <w:szCs w:val="24"/>
+          <w:lang w:val="es-ES"/>
+        </w:rPr>
+        <w:t>BlueKai</w:t>
+      </w:r>
+      <w:proofErr w:type="spellEnd"/>
+      <w:r>
+        <w:rPr>
+          <w:color w:val="FFFFFF" w:themeColor="background1"/>
+          <w:sz w:val="24"/>
+          <w:szCs w:val="24"/>
+          <w:lang w:val="es-ES"/>
+        </w:rPr>
+        <w:t xml:space="preserve"> (ah</w:t>
+      </w:r>
+      <w:r>
+        <w:rPr>
+          <w:color w:val="FFFFFF" w:themeColor="background1"/>
+          <w:sz w:val="24"/>
+          <w:szCs w:val="24"/>
+          <w:lang w:val="es-ES"/>
+        </w:rPr>
+        <w:t>ora propiedad de Oracle), eBay.</w:t>
+      </w:r>
+    </w:p>
+    <w:p>
+      <w:pPr>
+        <w:rPr>
+          <w:b/>
+          <w:color w:val="FFFFFF" w:themeColor="background1"/>
+          <w:sz w:val="28"/>
+          <w:szCs w:val="28"/>
+          <w:lang w:val="es-ES"/>
+        </w:rPr>
+      </w:pPr>
+      <w:proofErr w:type="spellStart"/>
+      <w:r>
+        <w:rPr>
+          <w:b/>
+          <w:color w:val="FFFFFF" w:themeColor="background1"/>
+          <w:sz w:val="28"/>
+          <w:szCs w:val="28"/>
+          <w:lang w:val="es-ES"/>
+        </w:rPr>
+        <w:t>MarkLogic</w:t>
+      </w:r>
+      <w:proofErr w:type="spellEnd"/>
+      <w:r>
+        <w:rPr>
+          <w:b/>
+          <w:color w:val="FFFFFF" w:themeColor="background1"/>
+          <w:sz w:val="28"/>
+          <w:szCs w:val="28"/>
+          <w:lang w:val="es-ES"/>
+        </w:rPr>
+        <w:t>:</w:t>
+      </w:r>
+    </w:p>
+    <w:p>
+      <w:pPr>
+        <w:rPr>
+          <w:color w:val="FFFFFF" w:themeColor="background1"/>
+          <w:sz w:val="24"/>
+          <w:szCs w:val="24"/>
+          <w:lang w:val="es-ES"/>
+        </w:rPr>
+      </w:pPr>
+      <w:r>
+        <w:rPr>
+          <w:color w:val="FFFFFF" w:themeColor="background1"/>
+          <w:sz w:val="24"/>
+          <w:szCs w:val="24"/>
+          <w:lang w:val="es-ES"/>
+        </w:rPr>
+        <w:t xml:space="preserve">Empresa líder de la plataforma de bases de datos Enterprise </w:t>
+      </w:r>
+      <w:proofErr w:type="spellStart"/>
+      <w:r>
+        <w:rPr>
+          <w:color w:val="FFFFFF" w:themeColor="background1"/>
+          <w:sz w:val="24"/>
+          <w:szCs w:val="24"/>
+          <w:lang w:val="es-ES"/>
+        </w:rPr>
+        <w:t>NoSQL</w:t>
+      </w:r>
+      <w:proofErr w:type="spellEnd"/>
+      <w:r>
+        <w:rPr>
+          <w:color w:val="FFFFFF" w:themeColor="background1"/>
+          <w:sz w:val="24"/>
+          <w:szCs w:val="24"/>
+          <w:lang w:val="es-ES"/>
+        </w:rPr>
+        <w:t>.</w:t>
+      </w:r>
+    </w:p>
+    <w:p>
+      <w:pPr>
+        <w:rPr>
+          <w:color w:val="FFFFFF" w:themeColor="background1"/>
+          <w:sz w:val="24"/>
+          <w:szCs w:val="24"/>
+          <w:lang w:val="es-ES"/>
+        </w:rPr>
+      </w:pPr>
+      <w:proofErr w:type="spellStart"/>
+      <w:r>
+        <w:rPr>
+          <w:color w:val="FFFFFF" w:themeColor="background1"/>
+          <w:sz w:val="24"/>
+          <w:szCs w:val="24"/>
+          <w:lang w:val="es-ES"/>
+        </w:rPr>
+        <w:t>MarkLogic</w:t>
+      </w:r>
+      <w:proofErr w:type="spellEnd"/>
+      <w:r>
+        <w:rPr>
+          <w:color w:val="FFFFFF" w:themeColor="background1"/>
+          <w:sz w:val="24"/>
+          <w:szCs w:val="24"/>
+          <w:lang w:val="es-ES"/>
+        </w:rPr>
+        <w:t xml:space="preserve"> aporta madurez y flexibilidad al manejo de bases de datos. Además, cuenta con una larga historia de éxito con su base de datos XML, mucho antes de que nadie hablase de </w:t>
+      </w:r>
+      <w:proofErr w:type="spellStart"/>
+      <w:r>
+        <w:rPr>
+          <w:color w:val="FFFFFF" w:themeColor="background1"/>
+          <w:sz w:val="24"/>
+          <w:szCs w:val="24"/>
+          <w:lang w:val="es-ES"/>
+        </w:rPr>
+        <w:t>NoSQL</w:t>
+      </w:r>
+      <w:proofErr w:type="spellEnd"/>
+      <w:r>
+        <w:rPr>
+          <w:color w:val="FFFFFF" w:themeColor="background1"/>
+          <w:sz w:val="24"/>
+          <w:szCs w:val="24"/>
+          <w:lang w:val="es-ES"/>
+        </w:rPr>
+        <w:t xml:space="preserve">. Es utilizado por técnicos, financieros, legales, profesionales de la salud y científicos, que necesitan formas flexibles para gestionar y reutilizar la información. La compañía ha implementado mejoras que se enfocan en el ámbito empresarial, como la replicación y la copia de seguridad/restauración. </w:t>
+      </w:r>
+      <w:proofErr w:type="spellStart"/>
+      <w:r>
+        <w:rPr>
+          <w:color w:val="FFFFFF" w:themeColor="background1"/>
+          <w:sz w:val="24"/>
+          <w:szCs w:val="24"/>
+          <w:lang w:val="es-ES"/>
+        </w:rPr>
+        <w:t>MarkLogic</w:t>
+      </w:r>
+      <w:proofErr w:type="spellEnd"/>
+      <w:r>
+        <w:rPr>
+          <w:color w:val="FFFFFF" w:themeColor="background1"/>
+          <w:sz w:val="24"/>
+          <w:szCs w:val="24"/>
+          <w:lang w:val="es-ES"/>
+        </w:rPr>
+        <w:t xml:space="preserve"> cuenta con una amplia cartera de clientes, la mayoría de el</w:t>
+      </w:r>
+      <w:r>
+        <w:rPr>
+          <w:color w:val="FFFFFF" w:themeColor="background1"/>
+          <w:sz w:val="24"/>
+          <w:szCs w:val="24"/>
+          <w:lang w:val="es-ES"/>
+        </w:rPr>
+        <w:t>los provienen de la publicidad.</w:t>
+      </w:r>
+    </w:p>
+    <w:p>
+      <w:pPr>
         <w:rPr>
           <w:b/>
           <w:color w:val="FFFFFF" w:themeColor="background1"/>
@@ -5696,33 +6859,83 @@
           <w:szCs w:val="40"/>
           <w:lang w:val="es-ES"/>
         </w:rPr>
-        <w:t>?</w:t>
-      </w:r>
-    </w:p>
-    <w:p>
-      <w:pPr>
-        <w:rPr>
-          <w:b/>
+      </w:pPr>
+      <w:r>
+        <w:rPr>
+          <w:color w:val="FFFFFF" w:themeColor="background1"/>
+          <w:sz w:val="24"/>
+          <w:szCs w:val="24"/>
+          <w:lang w:val="es-ES"/>
+        </w:rPr>
+        <w:t xml:space="preserve">Clientes destacados: </w:t>
+      </w:r>
+      <w:proofErr w:type="spellStart"/>
+      <w:r>
+        <w:rPr>
+          <w:color w:val="FFFFFF" w:themeColor="background1"/>
+          <w:sz w:val="24"/>
+          <w:szCs w:val="24"/>
+          <w:lang w:val="es-ES"/>
+        </w:rPr>
+        <w:t>DowJones</w:t>
+      </w:r>
+      <w:proofErr w:type="spellEnd"/>
+      <w:r>
+        <w:rPr>
+          <w:color w:val="FFFFFF" w:themeColor="background1"/>
+          <w:sz w:val="24"/>
+          <w:szCs w:val="24"/>
+          <w:lang w:val="es-ES"/>
+        </w:rPr>
+        <w:t>, Citigroup, Boeing.</w:t>
+      </w:r>
+      <w:r>
+        <w:rPr>
+          <w:color w:val="FFFFFF" w:themeColor="background1"/>
+          <w:sz w:val="24"/>
+          <w:szCs w:val="24"/>
+          <w:lang w:val="es-ES"/>
+        </w:rPr>
+        <w:br w:type="page"/>
+      </w:r>
+    </w:p>
+    <w:p>
+      <w:pPr>
+        <w:spacing w:line="240" w:lineRule="auto"/>
+        <w:rPr>
+          <w:rFonts w:cs="Arial"/>
+          <w:bCs/>
+          <w:color w:val="FFFFFF" w:themeColor="background1"/>
+          <w:sz w:val="24"/>
+          <w:szCs w:val="24"/>
+        </w:rPr>
+      </w:pPr>
+      <w:r>
+        <w:rPr>
+          <w:rFonts w:cs="Arial"/>
+          <w:b/>
+          <w:bCs/>
           <w:color w:val="FFFFFF" w:themeColor="background1"/>
           <w:sz w:val="40"/>
           <w:szCs w:val="40"/>
-          <w:lang w:val="es-ES"/>
-        </w:rPr>
-      </w:pPr>
-      <w:r>
-        <w:rPr>
-          <w:b/>
+        </w:rPr>
+        <w:lastRenderedPageBreak/>
+        <w:t xml:space="preserve">¿Quiénes utilizan </w:t>
+      </w:r>
+      <w:proofErr w:type="spellStart"/>
+      <w:r>
+        <w:rPr>
+          <w:rFonts w:cs="Arial"/>
+          <w:b/>
+          <w:bCs/>
           <w:color w:val="FFFFFF" w:themeColor="background1"/>
           <w:sz w:val="40"/>
           <w:szCs w:val="40"/>
-          <w:lang w:val="es-ES"/>
-        </w:rPr>
-        <w:br w:type="page"/>
-      </w:r>
-    </w:p>
-    <w:p>
-      <w:pPr>
-        <w:spacing w:line="240" w:lineRule="auto"/>
+        </w:rPr>
+        <w:t>NoSQL</w:t>
+      </w:r>
+      <w:proofErr w:type="spellEnd"/>
+      <w:r>
         <w:rPr>
           <w:rFonts w:cs="Arial"/>
           <w:b/>
@@ -5731,65 +6944,419 @@
           <w:sz w:val="40"/>
           <w:szCs w:val="40"/>
         </w:rPr>
-      </w:pPr>
-      <w:r>
+        <w:t>?</w:t>
+      </w:r>
+    </w:p>
+    <w:p>
+      <w:pPr>
         <w:rPr>
           <w:rFonts w:cs="Arial"/>
-          <w:b/>
           <w:bCs/>
           <w:color w:val="FFFFFF" w:themeColor="background1"/>
-          <w:sz w:val="40"/>
-          <w:szCs w:val="40"/>
-        </w:rPr>
-        <w:lastRenderedPageBreak/>
-        <w:t xml:space="preserve">¿Quiénes utilizan </w:t>
+          <w:sz w:val="24"/>
+          <w:szCs w:val="24"/>
+        </w:rPr>
+      </w:pPr>
+      <w:r>
+        <w:rPr>
+          <w:rFonts w:cs="Arial"/>
+          <w:bCs/>
+          <w:color w:val="FFFFFF" w:themeColor="background1"/>
+          <w:sz w:val="24"/>
+          <w:szCs w:val="24"/>
+        </w:rPr>
+        <w:t xml:space="preserve">Una reunión en San Francisco fue la inauguración de la comunidad de </w:t>
+      </w:r>
+      <w:proofErr w:type="spellStart"/>
+      <w:r>
+        <w:rPr>
+          <w:rFonts w:cs="Arial"/>
+          <w:bCs/>
+          <w:color w:val="FFFFFF" w:themeColor="background1"/>
+          <w:sz w:val="24"/>
+          <w:szCs w:val="24"/>
+        </w:rPr>
+        <w:t>NoSQL</w:t>
+      </w:r>
+      <w:proofErr w:type="spellEnd"/>
+      <w:r>
+        <w:rPr>
+          <w:rFonts w:cs="Arial"/>
+          <w:bCs/>
+          <w:color w:val="FFFFFF" w:themeColor="background1"/>
+          <w:sz w:val="24"/>
+          <w:szCs w:val="24"/>
+        </w:rPr>
+        <w:t xml:space="preserve">, un grupo de personas que comparten la idea de destronar la tiranía de las bases de datos relaciones, costosas y lentas, en favor de una alternativa mucho más eficiente y barata para manipular datos. "Las bases de datos relacionales nos ofrecen demasiado. Nos fuerzan a adaptar nuestros objetos para adaptarlos a una RDBMS (sistema de gestión de bases de datos relacional)", dice Jon </w:t>
+      </w:r>
+      <w:proofErr w:type="spellStart"/>
+      <w:r>
+        <w:rPr>
+          <w:rFonts w:cs="Arial"/>
+          <w:bCs/>
+          <w:color w:val="FFFFFF" w:themeColor="background1"/>
+          <w:sz w:val="24"/>
+          <w:szCs w:val="24"/>
+        </w:rPr>
+        <w:t>Travis</w:t>
+      </w:r>
+      <w:proofErr w:type="spellEnd"/>
+      <w:r>
+        <w:rPr>
+          <w:rFonts w:cs="Arial"/>
+          <w:bCs/>
+          <w:color w:val="FFFFFF" w:themeColor="background1"/>
+          <w:sz w:val="24"/>
+          <w:szCs w:val="24"/>
+        </w:rPr>
+        <w:t xml:space="preserve">, uno de los principales ingenieros en </w:t>
+      </w:r>
+      <w:proofErr w:type="spellStart"/>
+      <w:r>
+        <w:rPr>
+          <w:rFonts w:cs="Arial"/>
+          <w:bCs/>
+          <w:color w:val="FFFFFF" w:themeColor="background1"/>
+          <w:sz w:val="24"/>
+          <w:szCs w:val="24"/>
+        </w:rPr>
+        <w:t>SpringSource</w:t>
+      </w:r>
+      <w:proofErr w:type="spellEnd"/>
+      <w:r>
+        <w:rPr>
+          <w:rFonts w:cs="Arial"/>
+          <w:bCs/>
+          <w:color w:val="FFFFFF" w:themeColor="background1"/>
+          <w:sz w:val="24"/>
+          <w:szCs w:val="24"/>
+        </w:rPr>
+        <w:t xml:space="preserve">, y uno de los 10 presentadores en la reunión de </w:t>
+      </w:r>
+      <w:proofErr w:type="spellStart"/>
+      <w:r>
+        <w:rPr>
+          <w:rFonts w:cs="Arial"/>
+          <w:bCs/>
+          <w:color w:val="FFFFFF" w:themeColor="background1"/>
+          <w:sz w:val="24"/>
+          <w:szCs w:val="24"/>
+        </w:rPr>
+        <w:t>NoSQL</w:t>
+      </w:r>
+      <w:proofErr w:type="spellEnd"/>
+      <w:r>
+        <w:rPr>
+          <w:rFonts w:cs="Arial"/>
+          <w:bCs/>
+          <w:color w:val="FFFFFF" w:themeColor="background1"/>
+          <w:sz w:val="24"/>
+          <w:szCs w:val="24"/>
+        </w:rPr>
+        <w:t xml:space="preserve">. Las alternativas basadas en </w:t>
+      </w:r>
+      <w:proofErr w:type="spellStart"/>
+      <w:r>
+        <w:rPr>
+          <w:rFonts w:cs="Arial"/>
+          <w:bCs/>
+          <w:color w:val="FFFFFF" w:themeColor="background1"/>
+          <w:sz w:val="24"/>
+          <w:szCs w:val="24"/>
+        </w:rPr>
+        <w:t>NoSQL</w:t>
+      </w:r>
+      <w:proofErr w:type="spellEnd"/>
+      <w:r>
+        <w:rPr>
+          <w:rFonts w:cs="Arial"/>
+          <w:bCs/>
+          <w:color w:val="FFFFFF" w:themeColor="background1"/>
+          <w:sz w:val="24"/>
+          <w:szCs w:val="24"/>
+        </w:rPr>
+        <w:t xml:space="preserve"> "te ofrecen sólo l</w:t>
+      </w:r>
+      <w:r>
+        <w:rPr>
+          <w:rFonts w:cs="Arial"/>
+          <w:bCs/>
+          <w:color w:val="FFFFFF" w:themeColor="background1"/>
+          <w:sz w:val="24"/>
+          <w:szCs w:val="24"/>
+        </w:rPr>
+        <w:t xml:space="preserve">o que necesitas", dice </w:t>
+      </w:r>
+      <w:proofErr w:type="spellStart"/>
+      <w:r>
+        <w:rPr>
+          <w:rFonts w:cs="Arial"/>
+          <w:bCs/>
+          <w:color w:val="FFFFFF" w:themeColor="background1"/>
+          <w:sz w:val="24"/>
+          <w:szCs w:val="24"/>
+        </w:rPr>
+        <w:t>Travis</w:t>
+      </w:r>
+      <w:proofErr w:type="spellEnd"/>
+      <w:r>
+        <w:rPr>
+          <w:rFonts w:cs="Arial"/>
+          <w:bCs/>
+          <w:color w:val="FFFFFF" w:themeColor="background1"/>
+          <w:sz w:val="24"/>
+          <w:szCs w:val="24"/>
+        </w:rPr>
+        <w:t>».</w:t>
+      </w:r>
+    </w:p>
+    <w:p>
+      <w:pPr>
+        <w:rPr>
+          <w:rFonts w:cs="Arial"/>
+          <w:bCs/>
+          <w:color w:val="FFFFFF" w:themeColor="background1"/>
+          <w:sz w:val="24"/>
+          <w:szCs w:val="24"/>
+        </w:rPr>
+      </w:pPr>
+      <w:r>
+        <w:rPr>
+          <w:rFonts w:cs="Arial"/>
+          <w:bCs/>
+          <w:color w:val="FFFFFF" w:themeColor="background1"/>
+          <w:sz w:val="24"/>
+          <w:szCs w:val="24"/>
+        </w:rPr>
+        <w:t xml:space="preserve">Los sistemas de bases de datos </w:t>
+      </w:r>
+      <w:proofErr w:type="spellStart"/>
+      <w:r>
+        <w:rPr>
+          <w:rFonts w:cs="Arial"/>
+          <w:bCs/>
+          <w:color w:val="FFFFFF" w:themeColor="background1"/>
+          <w:sz w:val="24"/>
+          <w:szCs w:val="24"/>
+        </w:rPr>
+        <w:t>NoSQL</w:t>
+      </w:r>
+      <w:proofErr w:type="spellEnd"/>
+      <w:r>
+        <w:rPr>
+          <w:rFonts w:cs="Arial"/>
+          <w:bCs/>
+          <w:color w:val="FFFFFF" w:themeColor="background1"/>
+          <w:sz w:val="24"/>
+          <w:szCs w:val="24"/>
+        </w:rPr>
+        <w:t xml:space="preserve"> crecieron con las principales compañías de Internet, como Google, Amazon, </w:t>
+      </w:r>
+      <w:proofErr w:type="spellStart"/>
+      <w:r>
+        <w:rPr>
+          <w:rFonts w:cs="Arial"/>
+          <w:bCs/>
+          <w:color w:val="FFFFFF" w:themeColor="background1"/>
+          <w:sz w:val="24"/>
+          <w:szCs w:val="24"/>
+        </w:rPr>
+        <w:t>Twitter</w:t>
+      </w:r>
+      <w:proofErr w:type="spellEnd"/>
+      <w:r>
+        <w:rPr>
+          <w:rFonts w:cs="Arial"/>
+          <w:bCs/>
+          <w:color w:val="FFFFFF" w:themeColor="background1"/>
+          <w:sz w:val="24"/>
+          <w:szCs w:val="24"/>
+        </w:rPr>
+        <w:t xml:space="preserve"> y Facebook que tenían que enfrentarse a desafíos con el tratamiento de datos que las tradicionales RDBMS no solucionaban.</w:t>
+      </w:r>
+    </w:p>
+    <w:p>
+      <w:pPr>
+        <w:rPr>
+          <w:rFonts w:cs="Arial"/>
+          <w:bCs/>
+          <w:color w:val="FFFFFF" w:themeColor="background1"/>
+          <w:sz w:val="24"/>
+          <w:szCs w:val="24"/>
+        </w:rPr>
+      </w:pPr>
+      <w:r>
+        <w:rPr>
+          <w:rFonts w:cs="Arial"/>
+          <w:bCs/>
+          <w:color w:val="FFFFFF" w:themeColor="background1"/>
+          <w:sz w:val="24"/>
+          <w:szCs w:val="24"/>
+        </w:rPr>
+        <w:t>Estas compañías se dieron cuenta de que el rendimiento y sus propiedades de tiempo real eran más importantes que la coherencia, en la que las bases de datos relacionales tradicionales dedicaban una gran cantidad de tiempo de proceso.</w:t>
+      </w:r>
+    </w:p>
+    <w:p>
+      <w:pPr>
+        <w:rPr>
+          <w:rFonts w:cs="Arial"/>
+          <w:bCs/>
+          <w:color w:val="FFFFFF" w:themeColor="background1"/>
+          <w:sz w:val="24"/>
+          <w:szCs w:val="24"/>
+        </w:rPr>
+      </w:pPr>
+      <w:r>
+        <w:rPr>
+          <w:rFonts w:cs="Arial"/>
+          <w:bCs/>
+          <w:color w:val="FFFFFF" w:themeColor="background1"/>
+          <w:sz w:val="24"/>
+          <w:szCs w:val="24"/>
+        </w:rPr>
+        <w:t xml:space="preserve">A pesar de sus puestas en práctica en algunas grandes empresas, las bases de datos </w:t>
+      </w:r>
+      <w:proofErr w:type="spellStart"/>
+      <w:r>
+        <w:rPr>
+          <w:rFonts w:cs="Arial"/>
+          <w:bCs/>
+          <w:color w:val="FFFFFF" w:themeColor="background1"/>
+          <w:sz w:val="24"/>
+          <w:szCs w:val="24"/>
+        </w:rPr>
+        <w:t>NoSQL</w:t>
+      </w:r>
+      <w:proofErr w:type="spellEnd"/>
+      <w:r>
+        <w:rPr>
+          <w:rFonts w:cs="Arial"/>
+          <w:bCs/>
+          <w:color w:val="FFFFFF" w:themeColor="background1"/>
+          <w:sz w:val="24"/>
+          <w:szCs w:val="24"/>
+        </w:rPr>
+        <w:t xml:space="preserve"> aún se enfrentan a un problema de credibilidad importante con muchas empresas. Los críticos señalan la falta de madurez de </w:t>
+      </w:r>
+      <w:proofErr w:type="spellStart"/>
+      <w:r>
+        <w:rPr>
+          <w:rFonts w:cs="Arial"/>
+          <w:bCs/>
+          <w:color w:val="FFFFFF" w:themeColor="background1"/>
+          <w:sz w:val="24"/>
+          <w:szCs w:val="24"/>
+        </w:rPr>
+        <w:t>NoSQL</w:t>
+      </w:r>
+      <w:proofErr w:type="spellEnd"/>
+      <w:r>
+        <w:rPr>
+          <w:rFonts w:cs="Arial"/>
+          <w:bCs/>
+          <w:color w:val="FFFFFF" w:themeColor="background1"/>
+          <w:sz w:val="24"/>
+          <w:szCs w:val="24"/>
+        </w:rPr>
+        <w:t xml:space="preserve"> y los posibles problemas de inestabilidad, mientras que citan la madurez, y una gran funcionalidad y estabilidad de los </w:t>
+      </w:r>
+      <w:proofErr w:type="spellStart"/>
+      <w:r>
+        <w:rPr>
+          <w:rFonts w:cs="Arial"/>
+          <w:bCs/>
+          <w:color w:val="FFFFFF" w:themeColor="background1"/>
+          <w:sz w:val="24"/>
+          <w:szCs w:val="24"/>
+        </w:rPr>
+        <w:t>RDBMSes</w:t>
+      </w:r>
+      <w:proofErr w:type="spellEnd"/>
+      <w:r>
+        <w:rPr>
+          <w:rFonts w:cs="Arial"/>
+          <w:bCs/>
+          <w:color w:val="FFFFFF" w:themeColor="background1"/>
+          <w:sz w:val="24"/>
+          <w:szCs w:val="24"/>
+        </w:rPr>
+        <w:t xml:space="preserve">, sin embargo, las soluciones están disponibles. </w:t>
+      </w:r>
+      <w:proofErr w:type="spellStart"/>
+      <w:r>
+        <w:rPr>
+          <w:rFonts w:cs="Arial"/>
+          <w:bCs/>
+          <w:color w:val="FFFFFF" w:themeColor="background1"/>
+          <w:sz w:val="24"/>
+          <w:szCs w:val="24"/>
+        </w:rPr>
+        <w:t>Quest</w:t>
+      </w:r>
+      <w:proofErr w:type="spellEnd"/>
+      <w:r>
+        <w:rPr>
+          <w:rFonts w:cs="Arial"/>
+          <w:bCs/>
+          <w:color w:val="FFFFFF" w:themeColor="background1"/>
+          <w:sz w:val="24"/>
+          <w:szCs w:val="24"/>
+        </w:rPr>
+        <w:t xml:space="preserve"> Software, por ejemplo, ha creado </w:t>
+      </w:r>
+      <w:proofErr w:type="spellStart"/>
+      <w:r>
+        <w:rPr>
+          <w:rFonts w:cs="Arial"/>
+          <w:bCs/>
+          <w:color w:val="FFFFFF" w:themeColor="background1"/>
+          <w:sz w:val="24"/>
+          <w:szCs w:val="24"/>
+        </w:rPr>
+        <w:t>Toad</w:t>
+      </w:r>
+      <w:proofErr w:type="spellEnd"/>
+      <w:r>
+        <w:rPr>
+          <w:rFonts w:cs="Arial"/>
+          <w:bCs/>
+          <w:color w:val="FFFFFF" w:themeColor="background1"/>
+          <w:sz w:val="24"/>
+          <w:szCs w:val="24"/>
+        </w:rPr>
+        <w:t xml:space="preserve"> para bases de datos en la nube, que proporciona capacidades de consulta ad-hoc para algunas bases de datos </w:t>
+      </w:r>
+      <w:proofErr w:type="spellStart"/>
+      <w:r>
+        <w:rPr>
+          <w:rFonts w:cs="Arial"/>
+          <w:bCs/>
+          <w:color w:val="FFFFFF" w:themeColor="background1"/>
+          <w:sz w:val="24"/>
+          <w:szCs w:val="24"/>
+        </w:rPr>
+        <w:t>NoSQL</w:t>
+      </w:r>
+      <w:proofErr w:type="spellEnd"/>
+      <w:r>
+        <w:rPr>
+          <w:rFonts w:cs="Arial"/>
+          <w:bCs/>
+          <w:color w:val="FFFFFF" w:themeColor="background1"/>
+          <w:sz w:val="24"/>
+          <w:szCs w:val="24"/>
+        </w:rPr>
+        <w:t>.</w:t>
       </w:r>
       <w:bookmarkStart w:id="0" w:name="_GoBack"/>
       <w:bookmarkEnd w:id="0"/>
-      <w:proofErr w:type="spellStart"/>
       <w:r>
         <w:rPr>
           <w:rFonts w:cs="Arial"/>
-          <w:b/>
           <w:bCs/>
           <w:color w:val="FFFFFF" w:themeColor="background1"/>
-          <w:sz w:val="40"/>
-          <w:szCs w:val="40"/>
-        </w:rPr>
-        <w:t>NoSQL</w:t>
-      </w:r>
-      <w:proofErr w:type="spellEnd"/>
-      <w:r>
-        <w:rPr>
-          <w:rFonts w:cs="Arial"/>
-          <w:b/>
-          <w:bCs/>
-          <w:color w:val="FFFFFF" w:themeColor="background1"/>
-          <w:sz w:val="40"/>
-          <w:szCs w:val="40"/>
-        </w:rPr>
-        <w:t>?</w:t>
-      </w:r>
-    </w:p>
-    <w:p>
-      <w:pPr>
-        <w:rPr>
-          <w:rFonts w:cs="Arial"/>
-          <w:b/>
-          <w:bCs/>
-          <w:color w:val="FFFFFF" w:themeColor="background1"/>
-          <w:sz w:val="40"/>
-          <w:szCs w:val="40"/>
-        </w:rPr>
-      </w:pPr>
-      <w:r>
-        <w:rPr>
-          <w:rFonts w:cs="Arial"/>
-          <w:b/>
-          <w:bCs/>
-          <w:color w:val="FFFFFF" w:themeColor="background1"/>
-          <w:sz w:val="40"/>
-          <w:szCs w:val="40"/>
+          <w:sz w:val="24"/>
+          <w:szCs w:val="24"/>
         </w:rPr>
         <w:br w:type="page"/>
       </w:r>
@@ -8581,7 +10148,7 @@
     <w:sig w:usb0="E00002FF" w:usb1="400004FF" w:usb2="00000000" w:usb3="00000000" w:csb0="0000019F" w:csb1="00000000"/>
   </w:font>
   <w:font w:name="Tahoma">
-    <w:panose1 w:val="00000000000000000000"/>
+    <w:panose1 w:val="020B0604030504040204"/>
     <w:charset w:val="00"/>
     <w:family w:val="swiss"/>
     <w:notTrueType/>
@@ -8609,6 +10176,7 @@
     <w:rsid w:val="003003AA"/>
     <w:rsid w:val="00671209"/>
     <w:rsid w:val="00BB706B"/>
+    <w:rsid w:val="00CB1812"/>
     <w:rsid w:val="00CC2FDB"/>
     <w:rsid w:val="00E25DA9"/>
     <w:rsid w:val="00E351DC"/>
@@ -9382,7 +10950,7 @@
 </file>
 
 <file path=customXml/itemProps1.xml><?xml version="1.0" encoding="utf-8"?>
-<ds:datastoreItem xmlns:ds="http://schemas.openxmlformats.org/officeDocument/2006/customXml" ds:itemID="{0E92AAEE-B2D7-47AE-8558-E4F45A1F5985}">
+<ds:datastoreItem xmlns:ds="http://schemas.openxmlformats.org/officeDocument/2006/customXml" ds:itemID="{9C70ED38-9E5B-4146-81C6-73302455849E}">
   <ds:schemaRefs>
     <ds:schemaRef ds:uri="http://schemas.openxmlformats.org/officeDocument/2006/bibliography"/>
   </ds:schemaRefs>

</xml_diff>